<commit_message>
Zuständige Autoren hinzugefügt, einige Fehler korrigiert
</commit_message>
<xml_diff>
--- a/Ausarbeitung/PBL_Schriftliche_Ausarbeitung.docx
+++ b/Ausarbeitung/PBL_Schriftliche_Ausarbeitung.docx
@@ -1,10 +1,10 @@
 
 <file path=word/document.xml><?xml version="1.0" encoding="utf-8"?>
-<w:document xmlns:wpc="http://schemas.microsoft.com/office/word/2010/wordprocessingCanvas" xmlns:cx="http://schemas.microsoft.com/office/drawing/2014/chartex" xmlns:cx1="http://schemas.microsoft.com/office/drawing/2015/9/8/chartex" xmlns:mc="http://schemas.openxmlformats.org/markup-compatibility/2006" xmlns:o="urn:schemas-microsoft-com:office:office" xmlns:r="http://schemas.openxmlformats.org/officeDocument/2006/relationships" xmlns:m="http://schemas.openxmlformats.org/officeDocument/2006/math" xmlns:v="urn:schemas-microsoft-com:vml" xmlns:wp14="http://schemas.microsoft.com/office/word/2010/wordprocessingDrawing" xmlns:wp="http://schemas.openxmlformats.org/drawingml/2006/wordprocessingDrawing" xmlns:w10="urn:schemas-microsoft-com:office:word" xmlns:w="http://schemas.openxmlformats.org/wordprocessingml/2006/main" xmlns:w14="http://schemas.microsoft.com/office/word/2010/wordml" xmlns:w15="http://schemas.microsoft.com/office/word/2012/wordml" xmlns:w16se="http://schemas.microsoft.com/office/word/2015/wordml/symex" xmlns:wpg="http://schemas.microsoft.com/office/word/2010/wordprocessingGroup" xmlns:wpi="http://schemas.microsoft.com/office/word/2010/wordprocessingInk" xmlns:wne="http://schemas.microsoft.com/office/word/2006/wordml" xmlns:wps="http://schemas.microsoft.com/office/word/2010/wordprocessingShape" mc:Ignorable="w14 w15 w16se wp14">
+<w:document xmlns:ve="http://schemas.openxmlformats.org/markup-compatibility/2006" xmlns:o="urn:schemas-microsoft-com:office:office" xmlns:r="http://schemas.openxmlformats.org/officeDocument/2006/relationships" xmlns:m="http://schemas.openxmlformats.org/officeDocument/2006/math" xmlns:v="urn:schemas-microsoft-com:vml" xmlns:wp="http://schemas.openxmlformats.org/drawingml/2006/wordprocessingDrawing" xmlns:w10="urn:schemas-microsoft-com:office:word" xmlns:w="http://schemas.openxmlformats.org/wordprocessingml/2006/main" xmlns:wne="http://schemas.microsoft.com/office/word/2006/wordml">
   <w:body>
     <w:p>
       <w:pPr>
-        <w:pStyle w:val="Title"/>
+        <w:pStyle w:val="Titel"/>
         <w:rPr>
           <w:sz w:val="40"/>
           <w:szCs w:val="40"/>
@@ -43,26 +43,12 @@
           <w:sz w:val="40"/>
           <w:szCs w:val="40"/>
         </w:rPr>
-        <w:t>„PBL:</w:t>
-      </w:r>
-      <w:r>
-        <w:rPr>
-          <w:sz w:val="40"/>
-          <w:szCs w:val="40"/>
-        </w:rPr>
-        <w:t xml:space="preserve"> </w:t>
-      </w:r>
-      <w:r>
-        <w:rPr>
-          <w:sz w:val="40"/>
-          <w:szCs w:val="40"/>
-        </w:rPr>
-        <w:t>Einführung in medizintechnische Systeme“, Gruppe 02</w:t>
-      </w:r>
-    </w:p>
-    <w:p>
-      <w:pPr>
-        <w:pStyle w:val="Heading1"/>
+        <w:t>„PBL:Einführung in medizintechnische Systeme“, Gruppe 02</w:t>
+      </w:r>
+    </w:p>
+    <w:p>
+      <w:pPr>
+        <w:pStyle w:val="berschrift1"/>
       </w:pPr>
       <w:r>
         <w:t>Problem</w:t>
@@ -129,7 +115,7 @@
     </w:p>
     <w:p>
       <w:pPr>
-        <w:pStyle w:val="Heading1"/>
+        <w:pStyle w:val="berschrift1"/>
       </w:pPr>
       <w:r>
         <w:t>Material und Methoden</w:t>
@@ -137,7 +123,7 @@
     </w:p>
     <w:p>
       <w:pPr>
-        <w:pStyle w:val="Heading2"/>
+        <w:pStyle w:val="berschrift2"/>
       </w:pPr>
       <w:r>
         <w:t>Git und die Modul-Aufteilung</w:t>
@@ -160,7 +146,7 @@
         <w:t xml:space="preserve">den Autoren </w:t>
       </w:r>
       <w:r>
-        <w:t xml:space="preserve">individuell viele Freiheiten gelassen, während trotzdem immer </w:t>
+        <w:t xml:space="preserve">individuell viele Freiheiten gelassen, während immer </w:t>
       </w:r>
       <w:r>
         <w:t xml:space="preserve">die Zuständigkeit </w:t>
@@ -230,7 +216,7 @@
     </w:p>
     <w:p>
       <w:pPr>
-        <w:pStyle w:val="ListParagraph"/>
+        <w:pStyle w:val="Listenabsatz"/>
         <w:numPr>
           <w:ilvl w:val="0"/>
           <w:numId w:val="2"/>
@@ -263,7 +249,7 @@
     </w:p>
     <w:p>
       <w:pPr>
-        <w:pStyle w:val="ListParagraph"/>
+        <w:pStyle w:val="Listenabsatz"/>
         <w:numPr>
           <w:ilvl w:val="0"/>
           <w:numId w:val="2"/>
@@ -296,7 +282,7 @@
     </w:p>
     <w:p>
       <w:pPr>
-        <w:pStyle w:val="ListParagraph"/>
+        <w:pStyle w:val="Listenabsatz"/>
         <w:numPr>
           <w:ilvl w:val="0"/>
           <w:numId w:val="2"/>
@@ -359,7 +345,7 @@
     </w:p>
     <w:p>
       <w:pPr>
-        <w:pStyle w:val="ListParagraph"/>
+        <w:pStyle w:val="Listenabsatz"/>
         <w:numPr>
           <w:ilvl w:val="0"/>
           <w:numId w:val="2"/>
@@ -387,7 +373,7 @@
     </w:p>
     <w:p>
       <w:pPr>
-        <w:pStyle w:val="ListParagraph"/>
+        <w:pStyle w:val="Listenabsatz"/>
         <w:numPr>
           <w:ilvl w:val="0"/>
           <w:numId w:val="2"/>
@@ -414,7 +400,7 @@
     </w:p>
     <w:p>
       <w:pPr>
-        <w:pStyle w:val="ListParagraph"/>
+        <w:pStyle w:val="Listenabsatz"/>
         <w:numPr>
           <w:ilvl w:val="0"/>
           <w:numId w:val="2"/>
@@ -428,12 +414,6 @@
       </w:r>
       <w:r>
         <w:rPr>
-          <w:color w:val="0070C0"/>
-        </w:rPr>
-        <w:t xml:space="preserve"> </w:t>
-      </w:r>
-      <w:r>
-        <w:rPr>
           <w:color w:val="BFBFBF" w:themeColor="background1" w:themeShade="BF"/>
         </w:rPr>
         <w:t>Graphische Bedienmöglichkeit der Main</w:t>
@@ -441,7 +421,7 @@
     </w:p>
     <w:p>
       <w:pPr>
-        <w:pStyle w:val="Heading2"/>
+        <w:pStyle w:val="berschrift2"/>
       </w:pPr>
       <w:r>
         <w:t>Die Implementierung über Matlab</w:t>
@@ -463,7 +443,13 @@
         <w:t xml:space="preserve"> Teil</w:t>
       </w:r>
       <w:r>
-        <w:t xml:space="preserve"> der das karthesische und polare </w:t>
+        <w:t xml:space="preserve">, </w:t>
+      </w:r>
+      <w:r>
+        <w:t>der das kart</w:t>
+      </w:r>
+      <w:r>
+        <w:t xml:space="preserve">esische und polare </w:t>
       </w:r>
       <w:r>
         <w:t>K</w:t>
@@ -472,7 +458,10 @@
         <w:t xml:space="preserve">oordinatensystem hin und zurück </w:t>
       </w:r>
       <w:r>
-        <w:t xml:space="preserve">konvertiert haben wir kopiert, dieser wurde ursprünglich von </w:t>
+        <w:t xml:space="preserve">konvertiert, </w:t>
+      </w:r>
+      <w:r>
+        <w:t xml:space="preserve">haben wir kopiert, dieser wurde ursprünglich von </w:t>
       </w:r>
       <w:r>
         <w:t xml:space="preserve">2007 von </w:t>
@@ -500,7 +489,7 @@
     </w:p>
     <w:p>
       <w:pPr>
-        <w:pStyle w:val="Heading1"/>
+        <w:pStyle w:val="berschrift1"/>
       </w:pPr>
       <w:r>
         <w:t>Ergebnisse</w:t>
@@ -508,7 +497,7 @@
     </w:p>
     <w:p>
       <w:pPr>
-        <w:pStyle w:val="Heading2"/>
+        <w:pStyle w:val="berschrift2"/>
       </w:pPr>
       <w:r>
         <w:t>Vorverarbeitung</w:t>
@@ -615,7 +604,19 @@
         <w:rPr>
           <w:szCs w:val="24"/>
         </w:rPr>
-        <w:t>Effekt. Um die resultierenden Seitenbänder zu reduzieren wird jedes Spektrum mit dem Hann-Filter multipliziert, die sogenannte Apodisation</w:t>
+        <w:t>Effekt. Um die resultierenden Seitenbänder zu reduzieren wird je</w:t>
+      </w:r>
+      <w:r>
+        <w:rPr>
+          <w:szCs w:val="24"/>
+        </w:rPr>
+        <w:t>des Spektrum mit dem Hann-Fenster</w:t>
+      </w:r>
+      <w:r>
+        <w:rPr>
+          <w:szCs w:val="24"/>
+        </w:rPr>
+        <w:t xml:space="preserve"> multipliziert, die sogenannte Apodisation</w:t>
       </w:r>
       <w:r>
         <w:rPr>
@@ -1023,7 +1024,7 @@
     </w:p>
     <w:p>
       <w:pPr>
-        <w:pStyle w:val="Heading2"/>
+        <w:pStyle w:val="berschrift2"/>
       </w:pPr>
       <w:r>
         <w:t>Verarbeitung</w:t>
@@ -1074,7 +1075,31 @@
         <w:rPr>
           <w:szCs w:val="24"/>
         </w:rPr>
-        <w:t xml:space="preserve"> Mit Hilfe einer Kontrastverstärkung, eines mehrfach angewendeten Median-Filters, einer Transformation in ein schwarz-weiß Bild und einer for-Schleife wird das Artefakt, welches teilweise die Arterie durchzieht ermittelt und entfernt. Dabei überprüft die for-Schleife</w:t>
+        <w:t xml:space="preserve">Mit Hilfe einer Kontrastverstärkung, eines mehrfach angewendeten Median-Filters, einer Transformation in ein </w:t>
+      </w:r>
+      <w:r>
+        <w:rPr>
+          <w:szCs w:val="24"/>
+        </w:rPr>
+        <w:t>schwarz-weißes</w:t>
+      </w:r>
+      <w:r>
+        <w:rPr>
+          <w:szCs w:val="24"/>
+        </w:rPr>
+        <w:t xml:space="preserve"> Bild und einer for-Schleife wird das Artefakt, welches t</w:t>
+      </w:r>
+      <w:r>
+        <w:rPr>
+          <w:szCs w:val="24"/>
+        </w:rPr>
+        <w:t xml:space="preserve">eilweise die Arterie durchzieht, </w:t>
+      </w:r>
+      <w:r>
+        <w:rPr>
+          <w:szCs w:val="24"/>
+        </w:rPr>
+        <w:t>ermittelt und entfernt. Dabei überprüft die for-Schleife</w:t>
       </w:r>
       <w:r>
         <w:rPr>
@@ -1263,7 +1288,7 @@
     </w:p>
     <w:p>
       <w:pPr>
-        <w:pStyle w:val="Heading2"/>
+        <w:pStyle w:val="berschrift2"/>
       </w:pPr>
       <w:r>
         <w:t>GUI</w:t>
@@ -1289,7 +1314,7 @@
           <w:noProof/>
           <w:lang w:eastAsia="de-DE"/>
         </w:rPr>
-        <w:pict w14:anchorId="4E702E29">
+        <w:pict>
           <v:shapetype id="_x0000_t202" coordsize="21600,21600" o:spt="202" path="m,l,21600r21600,l21600,xe">
             <v:stroke joinstyle="miter"/>
             <v:path gradientshapeok="t" o:connecttype="rect"/>
@@ -1299,7 +1324,7 @@
               <w:txbxContent>
                 <w:p>
                   <w:pPr>
-                    <w:pStyle w:val="Caption"/>
+                    <w:pStyle w:val="Beschriftung"/>
                     <w:rPr>
                       <w:noProof/>
                     </w:rPr>
@@ -1341,7 +1366,7 @@
       <w:r>
         <w:rPr>
           <w:noProof/>
-          <w:lang w:eastAsia="de-DE"/>
+          <w:lang w:eastAsia="ja-JP"/>
         </w:rPr>
         <w:drawing>
           <wp:anchor distT="0" distB="0" distL="114300" distR="114300" simplePos="0" relativeHeight="251657728" behindDoc="0" locked="0" layoutInCell="1" allowOverlap="1">
@@ -1372,7 +1397,7 @@
                     <a:blip r:embed="rId9" cstate="print">
                       <a:extLst>
                         <a:ext uri="{28A0092B-C50C-407E-A947-70E740481C1C}">
-                          <a14:useLocalDpi xmlns:a14="http://schemas.microsoft.com/office/drawing/2010/main" val="0"/>
+                          <a14:useLocalDpi xmlns:a14="http://schemas.microsoft.com/office/drawing/2010/main" xmlns:wps="http://schemas.microsoft.com/office/word/2010/wordprocessingShape" xmlns:wpi="http://schemas.microsoft.com/office/word/2010/wordprocessingInk" xmlns:wpg="http://schemas.microsoft.com/office/word/2010/wordprocessingGroup" xmlns:w16se="http://schemas.microsoft.com/office/word/2015/wordml/symex" xmlns:w15="http://schemas.microsoft.com/office/word/2012/wordml" xmlns:w14="http://schemas.microsoft.com/office/word/2010/wordml" xmlns:w="http://schemas.openxmlformats.org/wordprocessingml/2006/main" xmlns:w10="urn:schemas-microsoft-com:office:word" xmlns:wp14="http://schemas.microsoft.com/office/word/2010/wordprocessingDrawing" xmlns:v="urn:schemas-microsoft-com:vml" xmlns:o="urn:schemas-microsoft-com:office:office" xmlns:mc="http://schemas.openxmlformats.org/markup-compatibility/2006" xmlns:cx1="http://schemas.microsoft.com/office/drawing/2015/9/8/chartex" xmlns:cx="http://schemas.microsoft.com/office/drawing/2014/chartex" xmlns:wpc="http://schemas.microsoft.com/office/word/2010/wordprocessingCanvas" xmlns="" val="0"/>
                         </a:ext>
                       </a:extLst>
                     </a:blip>
@@ -1413,7 +1438,13 @@
         <w:t>dann direkt einer ausgewählt. I</w:t>
       </w:r>
       <w:r>
-        <w:t xml:space="preserve">n der Übersicht unten Links </w:t>
+        <w:t xml:space="preserve">n der Übersicht unten </w:t>
+      </w:r>
+      <w:r>
+        <w:t>links</w:t>
+      </w:r>
+      <w:r>
+        <w:t xml:space="preserve"> </w:t>
       </w:r>
       <w:r>
         <w:t xml:space="preserve">werden </w:t>
@@ -1456,7 +1487,13 @@
         <w:t xml:space="preserve">der Artefakte </w:t>
       </w:r>
       <w:r>
-        <w:t xml:space="preserve">über den dazugehörigen Button kann anschließend für den ausgewählten B-Scan der der Durchmesser berechnet werden. </w:t>
+        <w:t xml:space="preserve">über den dazugehörigen Button kann </w:t>
+      </w:r>
+      <w:r>
+        <w:t>für den ausgewählten B-Scan</w:t>
+      </w:r>
+      <w:r>
+        <w:t xml:space="preserve"> der Durchmesser berechnet werden. </w:t>
       </w:r>
       <w:r>
         <w:t>Dabei wird die Innenwand segmentiert, welche auf der rechten Hälfte der GUI in rot markiert wird</w:t>
@@ -1505,7 +1542,7 @@
       <w:r>
         <w:rPr>
           <w:noProof/>
-          <w:lang w:eastAsia="de-DE"/>
+          <w:lang w:eastAsia="ja-JP"/>
         </w:rPr>
         <w:lastRenderedPageBreak/>
         <w:drawing>
@@ -1529,7 +1566,7 @@
                     <a:blip r:embed="rId10" cstate="print">
                       <a:extLst>
                         <a:ext uri="{28A0092B-C50C-407E-A947-70E740481C1C}">
-                          <a14:useLocalDpi xmlns:a14="http://schemas.microsoft.com/office/drawing/2010/main" val="0"/>
+                          <a14:useLocalDpi xmlns:a14="http://schemas.microsoft.com/office/drawing/2010/main" xmlns:wps="http://schemas.microsoft.com/office/word/2010/wordprocessingShape" xmlns:wpi="http://schemas.microsoft.com/office/word/2010/wordprocessingInk" xmlns:wpg="http://schemas.microsoft.com/office/word/2010/wordprocessingGroup" xmlns:w16se="http://schemas.microsoft.com/office/word/2015/wordml/symex" xmlns:w15="http://schemas.microsoft.com/office/word/2012/wordml" xmlns:w14="http://schemas.microsoft.com/office/word/2010/wordml" xmlns:w="http://schemas.openxmlformats.org/wordprocessingml/2006/main" xmlns:w10="urn:schemas-microsoft-com:office:word" xmlns:wp14="http://schemas.microsoft.com/office/word/2010/wordprocessingDrawing" xmlns:v="urn:schemas-microsoft-com:vml" xmlns:o="urn:schemas-microsoft-com:office:office" xmlns:mc="http://schemas.openxmlformats.org/markup-compatibility/2006" xmlns:cx1="http://schemas.microsoft.com/office/drawing/2015/9/8/chartex" xmlns:cx="http://schemas.microsoft.com/office/drawing/2014/chartex" xmlns:wpc="http://schemas.microsoft.com/office/word/2010/wordprocessingCanvas" xmlns="" val="0"/>
                         </a:ext>
                       </a:extLst>
                     </a:blip>
@@ -1560,7 +1597,7 @@
     </w:p>
     <w:p>
       <w:pPr>
-        <w:pStyle w:val="Caption"/>
+        <w:pStyle w:val="Beschriftung"/>
       </w:pPr>
       <w:bookmarkStart w:id="1" w:name="_Ref493018104"/>
       <w:bookmarkStart w:id="2" w:name="_Ref493007076"/>
@@ -1596,7 +1633,7 @@
     </w:p>
     <w:p>
       <w:pPr>
-        <w:pStyle w:val="Heading1"/>
+        <w:pStyle w:val="berschrift1"/>
       </w:pPr>
       <w:r>
         <w:t>Diskussion</w:t>
@@ -1604,7 +1641,7 @@
     </w:p>
     <w:p>
       <w:pPr>
-        <w:pStyle w:val="Heading2"/>
+        <w:pStyle w:val="berschrift2"/>
       </w:pPr>
       <w:r>
         <w:t>Variation der Parameter</w:t>
@@ -1648,7 +1685,25 @@
         <w:t>)</w:t>
       </w:r>
       <w:r>
-        <w:t>. Die verschiedenen Filter zur Segmentierung und Vorverarbeitung so anzuwenden, dass diese wiederum mit dem nächsten Filter zusammenspielen war eine große Hürde zu Anfang des Projektes. Auch war das Fine-Tuning aufwändig: Das Anpassen eines einzelnen Parameters konnte dazu führen, dass eine Menge an anderen Filtern nicht mehr wie erwartet funktioniert haben. Parameter zu verbessern war dadurch eine sehr umfangreiche Aufgabe. In diesem Teil wird untersucht, wie stark d</w:t>
+        <w:t>. Die verschiedenen Filter zur Segmentierung und Vorverarbeitung so anzuwenden, dass diese wiederum mit dem nächsten Filter zusammenspielen</w:t>
+      </w:r>
+      <w:r>
+        <w:t xml:space="preserve">, </w:t>
+      </w:r>
+      <w:r>
+        <w:t>war eine große Hürde zu</w:t>
+      </w:r>
+      <w:r>
+        <w:t xml:space="preserve"> Anfang des Projektes. Auch </w:t>
+      </w:r>
+      <w:r>
+        <w:t xml:space="preserve">das Fine-Tuning </w:t>
+      </w:r>
+      <w:r>
+        <w:t xml:space="preserve">war </w:t>
+      </w:r>
+      <w:r>
+        <w:t>aufwändig: Das Anpassen eines einzelnen Parameters konnte dazu führen, dass eine Menge an anderen Filtern nicht mehr wie erwartet funktioniert haben. Parameter zu verbessern war dadurch eine sehr umfangreiche Aufgabe. In diesem Teil wird untersucht, wie stark d</w:t>
       </w:r>
       <w:r>
         <w:t>ie Funktionalität des</w:t>
@@ -1676,7 +1731,7 @@
       <w:r>
         <w:rPr>
           <w:noProof/>
-          <w:lang w:eastAsia="de-DE"/>
+          <w:lang w:eastAsia="ja-JP"/>
         </w:rPr>
         <w:drawing>
           <wp:inline distT="0" distB="0" distL="0" distR="0">
@@ -1695,7 +1750,7 @@
     </w:p>
     <w:p>
       <w:pPr>
-        <w:pStyle w:val="Caption"/>
+        <w:pStyle w:val="Beschriftung"/>
       </w:pPr>
       <w:bookmarkStart w:id="3" w:name="_Ref493018926"/>
       <w:bookmarkStart w:id="4" w:name="_Ref493007191"/>
@@ -1758,7 +1813,13 @@
         <w:t xml:space="preserve"> </w:t>
       </w:r>
       <w:r>
-        <w:t>eine Variation der Parameter aufgeführt. Dabei wurde jeder Parameter einzeln variiert, es wurden also nicht mehrere Parameter gleichzeitig verändert, um deren Einfluss aufeinander erkennen zu können. Die enthaltenden Parameter sind vorwiegend Höhenpositionen bis auf eine Grauwert „Param Line“ und einen horizontalen Abstandswert „DistanceParam“. Bei der Variieru</w:t>
+        <w:t>eine Variation der Parameter aufgeführt. Dabei wurde jeder Parameter einzeln variiert, es wurden also nicht mehrere Parameter gleichzeitig verändert, um deren Einfluss aufeinander erkennen zu können. Die enthaltenden Parameter sind vorwiegend Höhenp</w:t>
+      </w:r>
+      <w:r>
+        <w:t>ositionen bis auf eine Grauwert -</w:t>
+      </w:r>
+      <w:r>
+        <w:t>„Param Line“ und einen horizontalen Abstandswert „DistanceParam“. Bei der Variieru</w:t>
       </w:r>
       <w:r>
         <w:t>ng wurden zum</w:t>
@@ -1780,7 +1841,13 @@
         <w:t>einzigen B-Scan nicht zu erkennen ist im medizinis</w:t>
       </w:r>
       <w:r>
-        <w:t>chen Kontext schon enttäuschend, diese würde dann verloren gehen oder eventuell benachbarte B-Scans verfälschen.</w:t>
+        <w:t>chen Kontext schon enttäuschend, diese</w:t>
+      </w:r>
+      <w:r>
+        <w:t>r</w:t>
+      </w:r>
+      <w:r>
+        <w:t xml:space="preserve"> würde dann verloren gehen oder eventuell benachbarte B-Scans verfälschen.</w:t>
       </w:r>
       <w:r>
         <w:t xml:space="preserve"> </w:t>
@@ -1811,7 +1878,7 @@
       <w:r>
         <w:rPr>
           <w:noProof/>
-          <w:lang w:eastAsia="de-DE"/>
+          <w:lang w:eastAsia="ja-JP"/>
         </w:rPr>
         <w:drawing>
           <wp:inline distT="0" distB="0" distL="0" distR="0">
@@ -1834,7 +1901,7 @@
                     <a:blip r:embed="rId12">
                       <a:extLst>
                         <a:ext uri="{28A0092B-C50C-407E-A947-70E740481C1C}">
-                          <a14:useLocalDpi xmlns:a14="http://schemas.microsoft.com/office/drawing/2010/main" val="0"/>
+                          <a14:useLocalDpi xmlns:a14="http://schemas.microsoft.com/office/drawing/2010/main" xmlns:wps="http://schemas.microsoft.com/office/word/2010/wordprocessingShape" xmlns:wpi="http://schemas.microsoft.com/office/word/2010/wordprocessingInk" xmlns:wpg="http://schemas.microsoft.com/office/word/2010/wordprocessingGroup" xmlns:w16se="http://schemas.microsoft.com/office/word/2015/wordml/symex" xmlns:w15="http://schemas.microsoft.com/office/word/2012/wordml" xmlns:w14="http://schemas.microsoft.com/office/word/2010/wordml" xmlns:w="http://schemas.openxmlformats.org/wordprocessingml/2006/main" xmlns:w10="urn:schemas-microsoft-com:office:word" xmlns:wp14="http://schemas.microsoft.com/office/word/2010/wordprocessingDrawing" xmlns:v="urn:schemas-microsoft-com:vml" xmlns:o="urn:schemas-microsoft-com:office:office" xmlns:mc="http://schemas.openxmlformats.org/markup-compatibility/2006" xmlns:cx1="http://schemas.microsoft.com/office/drawing/2015/9/8/chartex" xmlns:cx="http://schemas.microsoft.com/office/drawing/2014/chartex" xmlns:wpc="http://schemas.microsoft.com/office/word/2010/wordprocessingCanvas" xmlns="" val="0"/>
                         </a:ext>
                       </a:extLst>
                     </a:blip>
@@ -1865,7 +1932,7 @@
     </w:p>
     <w:p>
       <w:pPr>
-        <w:pStyle w:val="Caption"/>
+        <w:pStyle w:val="Beschriftung"/>
       </w:pPr>
       <w:bookmarkStart w:id="5" w:name="_Ref493248371"/>
       <w:r>
@@ -1901,132 +1968,138 @@
     </w:p>
     <w:p>
       <w:r>
-        <w:t>Anhand von Parametern wie „LBound</w:t>
+        <w:t>Anhand von Parametern wie „LBoundPrewitt“ kann man erkennen, wie es nicht unbedingt nur einen richtigen Bereich für einen bestimmten Parameter gibt. Hier werden gute Ergebnisse beim aktuellen Wert erzielt, variiert man diesen um 1 Punkt nach oben oder unten ist dieser weit dan</w:t>
+      </w:r>
+      <w:r>
+        <w:t>eben, variiert man diesen um</w:t>
+      </w:r>
+      <w:r>
+        <w:t xml:space="preserve"> 9 Punkte nach oben liefer</w:t>
+      </w:r>
+      <w:r>
+        <w:t>t</w:t>
+      </w:r>
+      <w:r>
+        <w:t xml:space="preserve"> dieser aber wieder bessere Werte.</w:t>
+      </w:r>
+    </w:p>
+    <w:p>
+      <w:pPr>
+        <w:pStyle w:val="berschrift2"/>
+      </w:pPr>
+      <w:r>
+        <w:t>Matlab vs. Python</w:t>
+      </w:r>
+    </w:p>
+    <w:p>
+      <w:r>
+        <w:t xml:space="preserve">Zu Projektstart hatten die Autoren die Wahl das Projekt in Python oder Matlab zu implementieren. Da Matlab von den Tutoren unterstützt wird und Python nicht, es einen Einführungskurs zu Matlab gab und die Autoren außerdem </w:t>
+      </w:r>
+      <w:r>
+        <w:t xml:space="preserve">teilweise </w:t>
+      </w:r>
+      <w:r>
+        <w:t xml:space="preserve">fortgeschrittenes Matlab-Wissen </w:t>
+      </w:r>
+      <w:r>
+        <w:t xml:space="preserve">hatten, </w:t>
+      </w:r>
+      <w:r>
+        <w:t>wurde sich dafür entschieden.</w:t>
+      </w:r>
+    </w:p>
+    <w:p>
+      <w:r>
+        <w:t>Matlab hat allerdings ein entscheidendes Manko, was nun nach Abschluss der PBL zu</w:t>
+      </w:r>
+      <w:r>
+        <w:t>m</w:t>
+      </w:r>
+      <w:r>
+        <w:t xml:space="preserve"> Tragen kommt: Sollte sich nun nach Abschluss des Studiums einer der Gruppenteilnehmer dazu entscheiden sich das Projekt no</w:t>
+      </w:r>
+      <w:r>
+        <w:t xml:space="preserve">chmal anzugucken, </w:t>
+      </w:r>
+      <w:r>
+        <w:t>könnte er das nur nach Erwerb einer Matlab Lizenz, da Matlab proprietär</w:t>
+      </w:r>
+      <w:r>
+        <w:t>e Software</w:t>
+      </w:r>
+      <w:r>
+        <w:t xml:space="preserve"> ist.</w:t>
+      </w:r>
+      <w:r>
+        <w:t xml:space="preserve"> Aus Sicht der Free Software Foundation ist dies auch zentraler Zweck von proprietärer Software, welche zu Schul- bzw</w:t>
+      </w:r>
+      <w:r>
+        <w:t>. Studienzwecken kostenfrei ist.</w:t>
+      </w:r>
+      <w:r>
+        <w:rPr>
+          <w:rStyle w:val="Funotenzeichen"/>
+        </w:rPr>
+        <w:footnoteReference w:id="2"/>
+      </w:r>
+      <w:r>
+        <w:t>Es stellt s</w:t>
+      </w:r>
+      <w:r>
+        <w:t xml:space="preserve">ich </w:t>
+      </w:r>
+      <w:r>
+        <w:t xml:space="preserve">die Frage inwiefern der erstellte Code tatsächlich </w:t>
+      </w:r>
+      <w:r>
+        <w:t xml:space="preserve">noch </w:t>
+      </w:r>
+      <w:r>
+        <w:t>das eigene geistige Eigentum ist, wenn dieser nach Abschluss des Studiums nicht mehr kompiliert werden kann.</w:t>
+      </w:r>
+      <w:r>
+        <w:t xml:space="preserve"> Bei Python wäre das dadurch, </w:t>
+      </w:r>
+      <w:r>
+        <w:t>dass</w:t>
+      </w:r>
+      <w:r>
+        <w:t xml:space="preserve"> Python </w:t>
+      </w:r>
+      <w:r>
+        <w:t>O</w:t>
+      </w:r>
+      <w:r>
+        <w:t xml:space="preserve">pen </w:t>
+      </w:r>
+      <w:r>
+        <w:t>S</w:t>
+      </w:r>
+      <w:r>
+        <w:t xml:space="preserve">ource und </w:t>
+      </w:r>
+      <w:r>
+        <w:t>F</w:t>
+      </w:r>
+      <w:r>
+        <w:t>ree</w:t>
+      </w:r>
+      <w:r>
+        <w:t xml:space="preserve"> S</w:t>
+      </w:r>
+      <w:r>
+        <w:t>oftware ist</w:t>
       </w:r>
       <w:r>
         <w:t xml:space="preserve"> </w:t>
       </w:r>
       <w:r>
-        <w:t>Prewitt“ kann man erkennen, wie es nicht unbedingt nur einen richtigen Bereich für einen bestimmten Parameter gibt. Hier werden gute Ergebnisse beim aktuellen Wert erzielt, variiert man diesen um 1 Punkt nach oben oder unten ist dieser weit dan</w:t>
-      </w:r>
-      <w:r>
-        <w:t>eben, variiert man diesen um</w:t>
-      </w:r>
-      <w:r>
-        <w:t xml:space="preserve"> 9 Punkte nach oben liefer</w:t>
-      </w:r>
-      <w:r>
-        <w:t>t</w:t>
-      </w:r>
-      <w:r>
-        <w:t xml:space="preserve"> dieser aber wieder bessere Werte.</w:t>
-      </w:r>
-    </w:p>
-    <w:p>
-      <w:pPr>
-        <w:pStyle w:val="Heading2"/>
-      </w:pPr>
-      <w:r>
-        <w:t>Matlab vs. Python</w:t>
-      </w:r>
-    </w:p>
-    <w:p>
-      <w:r>
-        <w:t xml:space="preserve">Zu Projektstart hatten die Autoren die Wahl das Projekt in Python oder Matlab zu implementieren. Da Matlab von den Tutoren unterstützt wird und Python nicht, es einen Einführungskurs zu Matlab gab und die Autoren außerdem </w:t>
-      </w:r>
-      <w:r>
-        <w:t xml:space="preserve">teilweise </w:t>
-      </w:r>
-      <w:r>
-        <w:t xml:space="preserve">fortgeschrittenes Matlab-Wissen </w:t>
-      </w:r>
-      <w:r>
-        <w:t xml:space="preserve">hatten, </w:t>
-      </w:r>
-      <w:r>
-        <w:t>wurde sich dafür entschieden.</w:t>
-      </w:r>
-    </w:p>
-    <w:p>
-      <w:r>
-        <w:t>Matlab hat allerdings ein entscheidendes Manko, was nun nach Abschluss der PBL zu</w:t>
-      </w:r>
-      <w:r>
-        <w:t>m</w:t>
-      </w:r>
-      <w:r>
-        <w:t xml:space="preserve"> Tragen kommt: Sollte sich nun nach Abschluss des Studiums einer der Gruppenteilnehmer dazu entscheiden sich das Projekt nochmal anzugucken könnte er das nur nach Erwerb einer Matlab Lizenz, da Matlab proprietär</w:t>
-      </w:r>
-      <w:r>
-        <w:t>e Software</w:t>
-      </w:r>
-      <w:r>
-        <w:t xml:space="preserve"> ist.</w:t>
-      </w:r>
-      <w:r>
-        <w:t xml:space="preserve"> Aus Sicht der Free Software Foundation ist dies auch zentraler Zweck von proprietärer Software, welche zu Schul- bzw</w:t>
-      </w:r>
-      <w:r>
-        <w:t>. Studienzwecken kostenfrei ist.</w:t>
-      </w:r>
-      <w:r>
-        <w:rPr>
-          <w:rStyle w:val="FootnoteReference"/>
-        </w:rPr>
-        <w:footnoteReference w:id="1"/>
-      </w:r>
-      <w:r>
-        <w:t xml:space="preserve"> </w:t>
-      </w:r>
-      <w:r>
-        <w:t>Es stellt s</w:t>
-      </w:r>
-      <w:r>
-        <w:t xml:space="preserve">ich </w:t>
-      </w:r>
-      <w:r>
-        <w:t xml:space="preserve">die Frage inwiefern der erstellte Code tatsächlich </w:t>
-      </w:r>
-      <w:r>
-        <w:t xml:space="preserve">noch </w:t>
-      </w:r>
-      <w:r>
-        <w:t>das eigene geistige Eigentum ist, wenn dieser nach Abschluss des Studiums nicht mehr kompiliert werden kann.</w:t>
-      </w:r>
-      <w:r>
-        <w:t xml:space="preserve"> Bei Python wäre das dadurch, dass Python </w:t>
-      </w:r>
-      <w:r>
-        <w:t>O</w:t>
-      </w:r>
-      <w:r>
-        <w:t xml:space="preserve">pen </w:t>
-      </w:r>
-      <w:r>
-        <w:t>S</w:t>
-      </w:r>
-      <w:r>
-        <w:t xml:space="preserve">ource und </w:t>
-      </w:r>
-      <w:r>
-        <w:t>F</w:t>
-      </w:r>
-      <w:r>
-        <w:t>ree</w:t>
-      </w:r>
-      <w:r>
-        <w:t xml:space="preserve"> S</w:t>
-      </w:r>
-      <w:r>
-        <w:t xml:space="preserve">oftware ist, </w:t>
-      </w:r>
-      <w:r>
         <w:t>anders.</w:t>
       </w:r>
     </w:p>
     <w:p>
       <w:pPr>
-        <w:pStyle w:val="Heading1"/>
+        <w:pStyle w:val="berschrift1"/>
       </w:pPr>
       <w:r>
         <w:t>Ausblick</w:t>
@@ -2035,71 +2108,355 @@
     <w:p>
       <w:pPr>
         <w:rPr>
+          <w:rStyle w:val="Hervorhebung"/>
+          <w:i w:val="0"/>
+        </w:rPr>
+      </w:pPr>
+      <w:r>
+        <w:t xml:space="preserve">Das vorgestellte Programm bietet eine gute Grundlage für eine Weiterentwicklung und Automatisierung der Module. Man könnte mit Verfahren wie zum Beispiel </w:t>
+      </w:r>
+      <w:r>
+        <w:t>einem adaptiven</w:t>
+      </w:r>
+      <w:r>
+        <w:t xml:space="preserve"> Threshold die Anzahl der Parameter verkleinern. Die Par</w:t>
+      </w:r>
+      <w:r>
+        <w:t>ameter sollten aus einer Konfigurations-Datei</w:t>
+      </w:r>
+      <w:r>
+        <w:rPr>
+          <w:rStyle w:val="Hervorhebung"/>
+          <w:i w:val="0"/>
+        </w:rPr>
+        <w:t xml:space="preserve"> gelesen werden</w:t>
+      </w:r>
+      <w:r>
+        <w:rPr>
+          <w:rStyle w:val="Hervorhebung"/>
+          <w:i w:val="0"/>
+        </w:rPr>
+        <w:t>, damit wären müsste das Prog</w:t>
+      </w:r>
+      <w:r>
+        <w:rPr>
+          <w:rStyle w:val="Hervorhebung"/>
+          <w:i w:val="0"/>
+        </w:rPr>
+        <w:t>ramm nicht nach jeder Parameter-</w:t>
+      </w:r>
+      <w:r>
+        <w:rPr>
+          <w:rStyle w:val="Hervorhebung"/>
+          <w:i w:val="0"/>
+        </w:rPr>
+        <w:t xml:space="preserve">Anpassung </w:t>
+      </w:r>
+      <w:r>
+        <w:rPr>
+          <w:rStyle w:val="Hervorhebung"/>
+          <w:i w:val="0"/>
+        </w:rPr>
+        <w:lastRenderedPageBreak/>
+        <w:t>neu kompiliert werden</w:t>
+      </w:r>
+      <w:r>
+        <w:rPr>
+          <w:rStyle w:val="Hervorhebung"/>
+          <w:i w:val="0"/>
+        </w:rPr>
+        <w:t xml:space="preserve">. Die Eingabe der Parameter wäre </w:t>
+      </w:r>
+      <w:r>
+        <w:rPr>
+          <w:rStyle w:val="Hervorhebung"/>
+          <w:i w:val="0"/>
+        </w:rPr>
+        <w:t xml:space="preserve">damit außerdem </w:t>
+      </w:r>
+      <w:r>
+        <w:rPr>
+          <w:rStyle w:val="Hervorhebung"/>
+          <w:i w:val="0"/>
+        </w:rPr>
+        <w:t>übersichtlicher und das Abspeichern als Metadaten einfacher. Die Durchmesserbestimmung ist in den ersten und letzten Spalten sehr rauschanfällig. Dies kann verbessert werden, indem man für das Filte</w:t>
+      </w:r>
+      <w:r>
+        <w:rPr>
+          <w:rStyle w:val="Hervorhebung"/>
+          <w:i w:val="0"/>
+        </w:rPr>
+        <w:t>rn vor die ersten Spalten, die l</w:t>
+      </w:r>
+      <w:r>
+        <w:rPr>
+          <w:rStyle w:val="Hervorhebung"/>
+          <w:i w:val="0"/>
+        </w:rPr>
+        <w:t xml:space="preserve">etzten </w:t>
+      </w:r>
+      <w:r>
+        <w:rPr>
+          <w:rStyle w:val="Hervorhebung"/>
+          <w:i w:val="0"/>
+        </w:rPr>
+        <w:t>und an die letzten Spalten die e</w:t>
+      </w:r>
+      <w:r>
+        <w:rPr>
+          <w:rStyle w:val="Hervorhebung"/>
+          <w:i w:val="0"/>
+        </w:rPr>
+        <w:t>rsten hängt. Nach dem Filtern müssen die angehängten Spalten wieder abgeschnitten werden und man erhält eine komplett gefilterte Messung. Beim Pulsieren wird je nach Thresh</w:t>
+      </w:r>
+      <w:r>
+        <w:rPr>
+          <w:rStyle w:val="Hervorhebung"/>
+          <w:i w:val="0"/>
+        </w:rPr>
+        <w:t>h</w:t>
+      </w:r>
+      <w:r>
+        <w:rPr>
+          <w:rStyle w:val="Hervorhebung"/>
+          <w:i w:val="0"/>
+        </w:rPr>
+        <w:t>old der äußere Durchmesser ignoriert oder es wird kein Durchmesser gefunden. Hierfür muss ein neuer Algorithmus mit einem Kantenfilter, der mehr als nur eine Kante findet, implementiert werden.</w:t>
+      </w:r>
+    </w:p>
+    <w:p>
+      <w:pPr>
+        <w:rPr>
+          <w:rStyle w:val="Hervorhebung"/>
+          <w:i w:val="0"/>
+        </w:rPr>
+      </w:pPr>
+    </w:p>
+    <w:p>
+      <w:pPr>
+        <w:rPr>
+          <w:rStyle w:val="Hervorhebung"/>
+          <w:i w:val="0"/>
+        </w:rPr>
+      </w:pPr>
+    </w:p>
+    <w:p>
+      <w:pPr>
+        <w:rPr>
+          <w:rStyle w:val="Hervorhebung"/>
+          <w:i w:val="0"/>
+        </w:rPr>
+      </w:pPr>
+    </w:p>
+    <w:p>
+      <w:pPr>
+        <w:rPr>
+          <w:rStyle w:val="Hervorhebung"/>
+          <w:i w:val="0"/>
+        </w:rPr>
+      </w:pPr>
+    </w:p>
+    <w:p>
+      <w:pPr>
+        <w:rPr>
+          <w:rStyle w:val="Hervorhebung"/>
+          <w:i w:val="0"/>
+        </w:rPr>
+      </w:pPr>
+    </w:p>
+    <w:p>
+      <w:pPr>
+        <w:rPr>
+          <w:rStyle w:val="Hervorhebung"/>
+          <w:i w:val="0"/>
+        </w:rPr>
+      </w:pPr>
+    </w:p>
+    <w:p>
+      <w:pPr>
+        <w:rPr>
+          <w:rStyle w:val="Hervorhebung"/>
+          <w:i w:val="0"/>
+        </w:rPr>
+      </w:pPr>
+    </w:p>
+    <w:p>
+      <w:pPr>
+        <w:rPr>
+          <w:rStyle w:val="Hervorhebung"/>
+          <w:i w:val="0"/>
+        </w:rPr>
+      </w:pPr>
+    </w:p>
+    <w:p>
+      <w:pPr>
+        <w:rPr>
+          <w:rStyle w:val="Hervorhebung"/>
+          <w:i w:val="0"/>
+        </w:rPr>
+      </w:pPr>
+    </w:p>
+    <w:p>
+      <w:pPr>
+        <w:rPr>
+          <w:rStyle w:val="Hervorhebung"/>
+          <w:i w:val="0"/>
+        </w:rPr>
+      </w:pPr>
+    </w:p>
+    <w:p>
+      <w:pPr>
+        <w:rPr>
+          <w:rStyle w:val="Hervorhebung"/>
+          <w:b/>
+          <w:i w:val="0"/>
+          <w:u w:val="single"/>
+        </w:rPr>
+      </w:pPr>
+      <w:r>
+        <w:rPr>
+          <w:rStyle w:val="Hervorhebung"/>
+          <w:b/>
+          <w:i w:val="0"/>
+          <w:u w:val="single"/>
+        </w:rPr>
+        <w:t>Autoren:</w:t>
+      </w:r>
+    </w:p>
+    <w:p>
+      <w:pPr>
+        <w:rPr>
+          <w:rStyle w:val="Hervorhebung"/>
+          <w:b/>
+          <w:i w:val="0"/>
+        </w:rPr>
+      </w:pPr>
+    </w:p>
+    <w:p>
+      <w:pPr>
+        <w:rPr>
           <w:iCs/>
         </w:rPr>
       </w:pPr>
       <w:r>
-        <w:t>Das vorgestellte Programm bietet eine gute Grundlage für eine Weiterentwicklung und Automatisierung der Module. Man könnte mit Verfahren wie zum Beispiel einen adaptive Threshold die Anzahl der Parameter verkleinern. Die Par</w:t>
-      </w:r>
-      <w:r>
-        <w:t>ameter sollten aus einer Konfigurations-Datei</w:t>
-      </w:r>
-      <w:r>
-        <w:rPr>
-          <w:rStyle w:val="Emphasis"/>
-          <w:i w:val="0"/>
-        </w:rPr>
-        <w:t xml:space="preserve"> gelesen werden</w:t>
-      </w:r>
-      <w:r>
-        <w:rPr>
-          <w:rStyle w:val="Emphasis"/>
-          <w:i w:val="0"/>
-        </w:rPr>
-        <w:t xml:space="preserve">, damit wären müsste das Programm nicht nach jeder Parameter Anpassung neu kompiliert </w:t>
-      </w:r>
-      <w:r>
-        <w:rPr>
-          <w:rStyle w:val="Emphasis"/>
-          <w:i w:val="0"/>
-        </w:rPr>
-        <w:lastRenderedPageBreak/>
-        <w:t>werden</w:t>
-      </w:r>
-      <w:r>
-        <w:rPr>
-          <w:rStyle w:val="Emphasis"/>
-          <w:i w:val="0"/>
-        </w:rPr>
-        <w:t xml:space="preserve">. Die Eingabe der Parameter wäre </w:t>
-      </w:r>
-      <w:r>
-        <w:rPr>
-          <w:rStyle w:val="Emphasis"/>
-          <w:i w:val="0"/>
-        </w:rPr>
-        <w:t xml:space="preserve">damit außerdem </w:t>
-      </w:r>
-      <w:r>
-        <w:rPr>
-          <w:rStyle w:val="Emphasis"/>
-          <w:i w:val="0"/>
-        </w:rPr>
-        <w:t>übersichtlicher und das Abspeichern als Metadaten einfacher. Die Durchmesserbestimmung ist in den ersten und letzten Spalten sehr rauschanfällig. Dies kann verbessert werden, indem man für das Filtern vor die ersten Spalten, die Letzten und an die letzten Spalten die Ersten hängt. Nach dem Filtern müssen die angehängten Spalten wieder abgeschnitten werden und man erhält eine komplett gefilterte Messung. Beim Pulsieren wird je nach Thresh</w:t>
-      </w:r>
-      <w:r>
-        <w:rPr>
-          <w:rStyle w:val="Emphasis"/>
-          <w:i w:val="0"/>
-        </w:rPr>
-        <w:t>h</w:t>
-      </w:r>
-      <w:r>
-        <w:rPr>
-          <w:rStyle w:val="Emphasis"/>
-          <w:i w:val="0"/>
-        </w:rPr>
-        <w:t>old der äußere Durchmesser ignoriert oder es wird kein Durchmesser gefunden. Hierfür muss ein neuer Algorithmus mit einem Kantenfilter, der mehr als nur eine Kante findet, implementiert werden.</w:t>
+        <w:rPr>
+          <w:iCs/>
+          <w:color w:val="2E74B5" w:themeColor="accent1" w:themeShade="BF"/>
+        </w:rPr>
+        <w:t>Problem</w:t>
+      </w:r>
+      <w:r>
+        <w:rPr>
+          <w:iCs/>
+        </w:rPr>
+        <w:t xml:space="preserve"> – Alexander Strachatov</w:t>
+      </w:r>
+    </w:p>
+    <w:p>
+      <w:pPr>
+        <w:rPr>
+          <w:iCs/>
+        </w:rPr>
+      </w:pPr>
+      <w:r>
+        <w:rPr>
+          <w:iCs/>
+          <w:color w:val="2E74B5" w:themeColor="accent1" w:themeShade="BF"/>
+        </w:rPr>
+        <w:t>Material und Methoden</w:t>
+      </w:r>
+      <w:r>
+        <w:rPr>
+          <w:iCs/>
+        </w:rPr>
+        <w:t xml:space="preserve"> – Felix Brilej</w:t>
+      </w:r>
+    </w:p>
+    <w:p>
+      <w:pPr>
+        <w:rPr>
+          <w:iCs/>
+        </w:rPr>
+      </w:pPr>
+      <w:r>
+        <w:rPr>
+          <w:iCs/>
+          <w:color w:val="2E74B5" w:themeColor="accent1" w:themeShade="BF"/>
+        </w:rPr>
+        <w:t xml:space="preserve">Ergebnisse: </w:t>
+      </w:r>
+      <w:r>
+        <w:rPr>
+          <w:iCs/>
+          <w:color w:val="2E74B5" w:themeColor="accent1" w:themeShade="BF"/>
+        </w:rPr>
+        <w:t>Vorverarbeitung und Verarbeitung</w:t>
+      </w:r>
+      <w:r>
+        <w:rPr>
+          <w:iCs/>
+        </w:rPr>
+        <w:t xml:space="preserve"> – Alexandra Eberenz</w:t>
+      </w:r>
+    </w:p>
+    <w:p>
+      <w:pPr>
+        <w:rPr>
+          <w:iCs/>
+        </w:rPr>
+      </w:pPr>
+      <w:r>
+        <w:rPr>
+          <w:iCs/>
+          <w:color w:val="2E74B5" w:themeColor="accent1" w:themeShade="BF"/>
+        </w:rPr>
+        <w:t>Ergebnisse: GUI</w:t>
+      </w:r>
+      <w:r>
+        <w:rPr>
+          <w:iCs/>
+        </w:rPr>
+        <w:t xml:space="preserve"> – Felix Brilej</w:t>
+      </w:r>
+    </w:p>
+    <w:p>
+      <w:pPr>
+        <w:rPr>
+          <w:iCs/>
+        </w:rPr>
+      </w:pPr>
+      <w:r>
+        <w:rPr>
+          <w:iCs/>
+          <w:color w:val="2E74B5" w:themeColor="accent1" w:themeShade="BF"/>
+        </w:rPr>
+        <w:t>Diskussion</w:t>
+      </w:r>
+      <w:r>
+        <w:rPr>
+          <w:iCs/>
+        </w:rPr>
+        <w:t xml:space="preserve"> – Felix Brilej</w:t>
+      </w:r>
+    </w:p>
+    <w:p>
+      <w:pPr>
+        <w:rPr>
+          <w:iCs/>
+        </w:rPr>
+      </w:pPr>
+      <w:r>
+        <w:rPr>
+          <w:iCs/>
+          <w:color w:val="2E74B5" w:themeColor="accent1" w:themeShade="BF"/>
+        </w:rPr>
+        <w:t>Ausblick</w:t>
+      </w:r>
+      <w:r>
+        <w:rPr>
+          <w:iCs/>
+        </w:rPr>
+        <w:t xml:space="preserve"> – Malte Kraienhorst</w:t>
       </w:r>
     </w:p>
     <w:sectPr>
@@ -2121,8 +2478,8 @@
 </file>
 
 <file path=word/endnotes.xml><?xml version="1.0" encoding="utf-8"?>
-<w:endnotes xmlns:wpc="http://schemas.microsoft.com/office/word/2010/wordprocessingCanvas" xmlns:cx="http://schemas.microsoft.com/office/drawing/2014/chartex" xmlns:cx1="http://schemas.microsoft.com/office/drawing/2015/9/8/chartex" xmlns:mc="http://schemas.openxmlformats.org/markup-compatibility/2006" xmlns:o="urn:schemas-microsoft-com:office:office" xmlns:r="http://schemas.openxmlformats.org/officeDocument/2006/relationships" xmlns:m="http://schemas.openxmlformats.org/officeDocument/2006/math" xmlns:v="urn:schemas-microsoft-com:vml" xmlns:wp14="http://schemas.microsoft.com/office/word/2010/wordprocessingDrawing" xmlns:wp="http://schemas.openxmlformats.org/drawingml/2006/wordprocessingDrawing" xmlns:w10="urn:schemas-microsoft-com:office:word" xmlns:w="http://schemas.openxmlformats.org/wordprocessingml/2006/main" xmlns:w14="http://schemas.microsoft.com/office/word/2010/wordml" xmlns:w15="http://schemas.microsoft.com/office/word/2012/wordml" xmlns:w16se="http://schemas.microsoft.com/office/word/2015/wordml/symex" xmlns:wpg="http://schemas.microsoft.com/office/word/2010/wordprocessingGroup" xmlns:wpi="http://schemas.microsoft.com/office/word/2010/wordprocessingInk" xmlns:wne="http://schemas.microsoft.com/office/word/2006/wordml" xmlns:wps="http://schemas.microsoft.com/office/word/2010/wordprocessingShape" mc:Ignorable="w14 w15 w16se wp14">
-  <w:endnote w:type="separator" w:id="-1">
+<w:endnotes xmlns:ve="http://schemas.openxmlformats.org/markup-compatibility/2006" xmlns:o="urn:schemas-microsoft-com:office:office" xmlns:r="http://schemas.openxmlformats.org/officeDocument/2006/relationships" xmlns:m="http://schemas.openxmlformats.org/officeDocument/2006/math" xmlns:v="urn:schemas-microsoft-com:vml" xmlns:wp="http://schemas.openxmlformats.org/drawingml/2006/wordprocessingDrawing" xmlns:w10="urn:schemas-microsoft-com:office:word" xmlns:w="http://schemas.openxmlformats.org/wordprocessingml/2006/main" xmlns:wne="http://schemas.microsoft.com/office/word/2006/wordml">
+  <w:endnote w:type="separator" w:id="0">
     <w:p>
       <w:pPr>
         <w:spacing w:after="0" w:line="240" w:lineRule="auto"/>
@@ -2132,7 +2489,7 @@
       </w:r>
     </w:p>
   </w:endnote>
-  <w:endnote w:type="continuationSeparator" w:id="0">
+  <w:endnote w:type="continuationSeparator" w:id="1">
     <w:p>
       <w:pPr>
         <w:spacing w:after="0" w:line="240" w:lineRule="auto"/>
@@ -2146,10 +2503,10 @@
 </file>
 
 <file path=word/footer1.xml><?xml version="1.0" encoding="utf-8"?>
-<w:ftr xmlns:wpc="http://schemas.microsoft.com/office/word/2010/wordprocessingCanvas" xmlns:cx="http://schemas.microsoft.com/office/drawing/2014/chartex" xmlns:cx1="http://schemas.microsoft.com/office/drawing/2015/9/8/chartex" xmlns:mc="http://schemas.openxmlformats.org/markup-compatibility/2006" xmlns:o="urn:schemas-microsoft-com:office:office" xmlns:r="http://schemas.openxmlformats.org/officeDocument/2006/relationships" xmlns:m="http://schemas.openxmlformats.org/officeDocument/2006/math" xmlns:v="urn:schemas-microsoft-com:vml" xmlns:wp14="http://schemas.microsoft.com/office/word/2010/wordprocessingDrawing" xmlns:wp="http://schemas.openxmlformats.org/drawingml/2006/wordprocessingDrawing" xmlns:w10="urn:schemas-microsoft-com:office:word" xmlns:w="http://schemas.openxmlformats.org/wordprocessingml/2006/main" xmlns:w14="http://schemas.microsoft.com/office/word/2010/wordml" xmlns:w15="http://schemas.microsoft.com/office/word/2012/wordml" xmlns:w16se="http://schemas.microsoft.com/office/word/2015/wordml/symex" xmlns:wpg="http://schemas.microsoft.com/office/word/2010/wordprocessingGroup" xmlns:wpi="http://schemas.microsoft.com/office/word/2010/wordprocessingInk" xmlns:wne="http://schemas.microsoft.com/office/word/2006/wordml" xmlns:wps="http://schemas.microsoft.com/office/word/2010/wordprocessingShape" mc:Ignorable="w14 w15 w16se wp14">
+<w:ftr xmlns:ve="http://schemas.openxmlformats.org/markup-compatibility/2006" xmlns:o="urn:schemas-microsoft-com:office:office" xmlns:r="http://schemas.openxmlformats.org/officeDocument/2006/relationships" xmlns:m="http://schemas.openxmlformats.org/officeDocument/2006/math" xmlns:v="urn:schemas-microsoft-com:vml" xmlns:wp="http://schemas.openxmlformats.org/drawingml/2006/wordprocessingDrawing" xmlns:w10="urn:schemas-microsoft-com:office:word" xmlns:w="http://schemas.openxmlformats.org/wordprocessingml/2006/main" xmlns:wne="http://schemas.microsoft.com/office/word/2006/wordml">
   <w:p>
     <w:pPr>
-      <w:pStyle w:val="Footer"/>
+      <w:pStyle w:val="Fuzeile"/>
     </w:pPr>
     <w:r>
       <w:t>Erstellt von: Felix Brilej, Alexandra Eberenz, Malte Kraienhorst und Alexander Strachatov</w:t>
@@ -2159,8 +2516,8 @@
 </file>
 
 <file path=word/footnotes.xml><?xml version="1.0" encoding="utf-8"?>
-<w:footnotes xmlns:wpc="http://schemas.microsoft.com/office/word/2010/wordprocessingCanvas" xmlns:cx="http://schemas.microsoft.com/office/drawing/2014/chartex" xmlns:cx1="http://schemas.microsoft.com/office/drawing/2015/9/8/chartex" xmlns:mc="http://schemas.openxmlformats.org/markup-compatibility/2006" xmlns:o="urn:schemas-microsoft-com:office:office" xmlns:r="http://schemas.openxmlformats.org/officeDocument/2006/relationships" xmlns:m="http://schemas.openxmlformats.org/officeDocument/2006/math" xmlns:v="urn:schemas-microsoft-com:vml" xmlns:wp14="http://schemas.microsoft.com/office/word/2010/wordprocessingDrawing" xmlns:wp="http://schemas.openxmlformats.org/drawingml/2006/wordprocessingDrawing" xmlns:w10="urn:schemas-microsoft-com:office:word" xmlns:w="http://schemas.openxmlformats.org/wordprocessingml/2006/main" xmlns:w14="http://schemas.microsoft.com/office/word/2010/wordml" xmlns:w15="http://schemas.microsoft.com/office/word/2012/wordml" xmlns:w16se="http://schemas.microsoft.com/office/word/2015/wordml/symex" xmlns:wpg="http://schemas.microsoft.com/office/word/2010/wordprocessingGroup" xmlns:wpi="http://schemas.microsoft.com/office/word/2010/wordprocessingInk" xmlns:wne="http://schemas.microsoft.com/office/word/2006/wordml" xmlns:wps="http://schemas.microsoft.com/office/word/2010/wordprocessingShape" mc:Ignorable="w14 w15 w16se wp14">
-  <w:footnote w:type="separator" w:id="-1">
+<w:footnotes xmlns:ve="http://schemas.openxmlformats.org/markup-compatibility/2006" xmlns:o="urn:schemas-microsoft-com:office:office" xmlns:r="http://schemas.openxmlformats.org/officeDocument/2006/relationships" xmlns:m="http://schemas.openxmlformats.org/officeDocument/2006/math" xmlns:v="urn:schemas-microsoft-com:vml" xmlns:wp="http://schemas.openxmlformats.org/drawingml/2006/wordprocessingDrawing" xmlns:w10="urn:schemas-microsoft-com:office:word" xmlns:w="http://schemas.openxmlformats.org/wordprocessingml/2006/main" xmlns:wne="http://schemas.microsoft.com/office/word/2006/wordml">
+  <w:footnote w:type="separator" w:id="0">
     <w:p>
       <w:pPr>
         <w:spacing w:after="0" w:line="240" w:lineRule="auto"/>
@@ -2170,7 +2527,7 @@
       </w:r>
     </w:p>
   </w:footnote>
-  <w:footnote w:type="continuationSeparator" w:id="0">
+  <w:footnote w:type="continuationSeparator" w:id="1">
     <w:p>
       <w:pPr>
         <w:spacing w:after="0" w:line="240" w:lineRule="auto"/>
@@ -2180,19 +2537,16 @@
       </w:r>
     </w:p>
   </w:footnote>
-  <w:footnote w:id="1">
-    <w:p>
-      <w:pPr>
-        <w:pStyle w:val="FootnoteText"/>
-      </w:pPr>
-      <w:r>
-        <w:rPr>
-          <w:rStyle w:val="FootnoteReference"/>
+  <w:footnote w:id="2">
+    <w:p>
+      <w:pPr>
+        <w:pStyle w:val="Funotentext"/>
+      </w:pPr>
+      <w:r>
+        <w:rPr>
+          <w:rStyle w:val="Funotenzeichen"/>
         </w:rPr>
         <w:footnoteRef/>
-      </w:r>
-      <w:r>
-        <w:t xml:space="preserve"> </w:t>
       </w:r>
       <w:hyperlink r:id="rId1" w:history="1">
         <w:r>
@@ -2202,17 +2556,14 @@
           <w:t>https://www.gnu.org/education/education.html</w:t>
         </w:r>
       </w:hyperlink>
-      <w:r>
-        <w:t xml:space="preserve"> </w:t>
-      </w:r>
     </w:p>
   </w:footnote>
 </w:footnotes>
 </file>
 
 <file path=word/numbering.xml><?xml version="1.0" encoding="utf-8"?>
-<w:numbering xmlns:wpc="http://schemas.microsoft.com/office/word/2010/wordprocessingCanvas" xmlns:cx="http://schemas.microsoft.com/office/drawing/2014/chartex" xmlns:cx1="http://schemas.microsoft.com/office/drawing/2015/9/8/chartex" xmlns:mc="http://schemas.openxmlformats.org/markup-compatibility/2006" xmlns:o="urn:schemas-microsoft-com:office:office" xmlns:r="http://schemas.openxmlformats.org/officeDocument/2006/relationships" xmlns:m="http://schemas.openxmlformats.org/officeDocument/2006/math" xmlns:v="urn:schemas-microsoft-com:vml" xmlns:wp14="http://schemas.microsoft.com/office/word/2010/wordprocessingDrawing" xmlns:wp="http://schemas.openxmlformats.org/drawingml/2006/wordprocessingDrawing" xmlns:w10="urn:schemas-microsoft-com:office:word" xmlns:w="http://schemas.openxmlformats.org/wordprocessingml/2006/main" xmlns:w14="http://schemas.microsoft.com/office/word/2010/wordml" xmlns:w15="http://schemas.microsoft.com/office/word/2012/wordml" xmlns:w16se="http://schemas.microsoft.com/office/word/2015/wordml/symex" xmlns:wpg="http://schemas.microsoft.com/office/word/2010/wordprocessingGroup" xmlns:wpi="http://schemas.microsoft.com/office/word/2010/wordprocessingInk" xmlns:wne="http://schemas.microsoft.com/office/word/2006/wordml" xmlns:wps="http://schemas.microsoft.com/office/word/2010/wordprocessingShape" mc:Ignorable="w14 w15 w16se wp14">
-  <w:abstractNum w:abstractNumId="0" w15:restartNumberingAfterBreak="0">
+<w:numbering xmlns:ve="http://schemas.openxmlformats.org/markup-compatibility/2006" xmlns:o="urn:schemas-microsoft-com:office:office" xmlns:r="http://schemas.openxmlformats.org/officeDocument/2006/relationships" xmlns:m="http://schemas.openxmlformats.org/officeDocument/2006/math" xmlns:v="urn:schemas-microsoft-com:vml" xmlns:wp="http://schemas.openxmlformats.org/drawingml/2006/wordprocessingDrawing" xmlns:w10="urn:schemas-microsoft-com:office:word" xmlns:w="http://schemas.openxmlformats.org/wordprocessingml/2006/main" xmlns:wne="http://schemas.microsoft.com/office/word/2006/wordml">
+  <w:abstractNum w:abstractNumId="0">
     <w:nsid w:val="00ED373E"/>
     <w:multiLevelType w:val="hybridMultilevel"/>
     <w:tmpl w:val="057491B2"/>
@@ -2324,7 +2675,7 @@
       </w:rPr>
     </w:lvl>
   </w:abstractNum>
-  <w:abstractNum w:abstractNumId="1" w15:restartNumberingAfterBreak="0">
+  <w:abstractNum w:abstractNumId="1">
     <w:nsid w:val="30D638F7"/>
     <w:multiLevelType w:val="hybridMultilevel"/>
     <w:tmpl w:val="19EE155A"/>
@@ -2436,7 +2787,7 @@
       </w:rPr>
     </w:lvl>
   </w:abstractNum>
-  <w:abstractNum w:abstractNumId="2" w15:restartNumberingAfterBreak="0">
+  <w:abstractNum w:abstractNumId="2">
     <w:nsid w:val="398D0A71"/>
     <w:multiLevelType w:val="hybridMultilevel"/>
     <w:tmpl w:val="978A0076"/>
@@ -2549,7 +2900,7 @@
       </w:rPr>
     </w:lvl>
   </w:abstractNum>
-  <w:abstractNum w:abstractNumId="3" w15:restartNumberingAfterBreak="0">
+  <w:abstractNum w:abstractNumId="3">
     <w:nsid w:val="39BD4B05"/>
     <w:multiLevelType w:val="hybridMultilevel"/>
     <w:tmpl w:val="90662420"/>
@@ -2689,7 +3040,7 @@
       </w:rPr>
     </w:lvl>
   </w:abstractNum>
-  <w:abstractNum w:abstractNumId="4" w15:restartNumberingAfterBreak="0">
+  <w:abstractNum w:abstractNumId="4">
     <w:nsid w:val="4EAE2D77"/>
     <w:multiLevelType w:val="hybridMultilevel"/>
     <w:tmpl w:val="3AC88FF4"/>
@@ -2845,7 +3196,7 @@
 </file>
 
 <file path=word/styles.xml><?xml version="1.0" encoding="utf-8"?>
-<w:styles xmlns:mc="http://schemas.openxmlformats.org/markup-compatibility/2006" xmlns:r="http://schemas.openxmlformats.org/officeDocument/2006/relationships" xmlns:w="http://schemas.openxmlformats.org/wordprocessingml/2006/main" xmlns:w14="http://schemas.microsoft.com/office/word/2010/wordml" xmlns:w15="http://schemas.microsoft.com/office/word/2012/wordml" xmlns:w16se="http://schemas.microsoft.com/office/word/2015/wordml/symex" mc:Ignorable="w14 w15 w16se">
+<w:styles xmlns:r="http://schemas.openxmlformats.org/officeDocument/2006/relationships" xmlns:w="http://schemas.openxmlformats.org/wordprocessingml/2006/main">
   <w:docDefaults>
     <w:rPrDefault>
       <w:rPr>
@@ -2861,389 +3212,155 @@
       </w:pPr>
     </w:pPrDefault>
   </w:docDefaults>
-  <w:latentStyles w:defLockedState="0" w:defUIPriority="99" w:defSemiHidden="0" w:defUnhideWhenUsed="0" w:defQFormat="0" w:count="371">
-    <w:lsdException w:name="Normal" w:uiPriority="0" w:qFormat="1"/>
-    <w:lsdException w:name="heading 1" w:uiPriority="9" w:qFormat="1"/>
-    <w:lsdException w:name="heading 2" w:semiHidden="1" w:uiPriority="9" w:unhideWhenUsed="1" w:qFormat="1"/>
-    <w:lsdException w:name="heading 3" w:semiHidden="1" w:uiPriority="9" w:unhideWhenUsed="1" w:qFormat="1"/>
-    <w:lsdException w:name="heading 4" w:semiHidden="1" w:uiPriority="9" w:unhideWhenUsed="1" w:qFormat="1"/>
-    <w:lsdException w:name="heading 5" w:semiHidden="1" w:uiPriority="9" w:unhideWhenUsed="1" w:qFormat="1"/>
-    <w:lsdException w:name="heading 6" w:semiHidden="1" w:uiPriority="9" w:unhideWhenUsed="1" w:qFormat="1"/>
-    <w:lsdException w:name="heading 7" w:semiHidden="1" w:uiPriority="9" w:unhideWhenUsed="1" w:qFormat="1"/>
-    <w:lsdException w:name="heading 8" w:semiHidden="1" w:uiPriority="9" w:unhideWhenUsed="1" w:qFormat="1"/>
-    <w:lsdException w:name="heading 9" w:semiHidden="1" w:uiPriority="9" w:unhideWhenUsed="1" w:qFormat="1"/>
-    <w:lsdException w:name="index 1" w:semiHidden="1" w:unhideWhenUsed="1"/>
-    <w:lsdException w:name="index 2" w:semiHidden="1" w:unhideWhenUsed="1"/>
-    <w:lsdException w:name="index 3" w:semiHidden="1" w:unhideWhenUsed="1"/>
-    <w:lsdException w:name="index 4" w:semiHidden="1" w:unhideWhenUsed="1"/>
-    <w:lsdException w:name="index 5" w:semiHidden="1" w:unhideWhenUsed="1"/>
-    <w:lsdException w:name="index 6" w:semiHidden="1" w:unhideWhenUsed="1"/>
-    <w:lsdException w:name="index 7" w:semiHidden="1" w:unhideWhenUsed="1"/>
-    <w:lsdException w:name="index 8" w:semiHidden="1" w:unhideWhenUsed="1"/>
-    <w:lsdException w:name="index 9" w:semiHidden="1" w:unhideWhenUsed="1"/>
-    <w:lsdException w:name="toc 1" w:semiHidden="1" w:uiPriority="39" w:unhideWhenUsed="1"/>
-    <w:lsdException w:name="toc 2" w:semiHidden="1" w:uiPriority="39" w:unhideWhenUsed="1"/>
-    <w:lsdException w:name="toc 3" w:semiHidden="1" w:uiPriority="39" w:unhideWhenUsed="1"/>
-    <w:lsdException w:name="toc 4" w:semiHidden="1" w:uiPriority="39" w:unhideWhenUsed="1"/>
-    <w:lsdException w:name="toc 5" w:semiHidden="1" w:uiPriority="39" w:unhideWhenUsed="1"/>
-    <w:lsdException w:name="toc 6" w:semiHidden="1" w:uiPriority="39" w:unhideWhenUsed="1"/>
-    <w:lsdException w:name="toc 7" w:semiHidden="1" w:uiPriority="39" w:unhideWhenUsed="1"/>
-    <w:lsdException w:name="toc 8" w:semiHidden="1" w:uiPriority="39" w:unhideWhenUsed="1"/>
-    <w:lsdException w:name="toc 9" w:semiHidden="1" w:uiPriority="39" w:unhideWhenUsed="1"/>
-    <w:lsdException w:name="Normal Indent" w:semiHidden="1" w:unhideWhenUsed="1"/>
-    <w:lsdException w:name="footnote text" w:semiHidden="1" w:unhideWhenUsed="1"/>
-    <w:lsdException w:name="annotation text" w:semiHidden="1" w:unhideWhenUsed="1"/>
-    <w:lsdException w:name="header" w:semiHidden="1" w:unhideWhenUsed="1"/>
-    <w:lsdException w:name="footer" w:semiHidden="1" w:unhideWhenUsed="1"/>
-    <w:lsdException w:name="index heading" w:semiHidden="1" w:unhideWhenUsed="1"/>
-    <w:lsdException w:name="caption" w:semiHidden="1" w:uiPriority="35" w:unhideWhenUsed="1" w:qFormat="1"/>
-    <w:lsdException w:name="table of figures" w:semiHidden="1" w:unhideWhenUsed="1"/>
-    <w:lsdException w:name="envelope address" w:semiHidden="1" w:unhideWhenUsed="1"/>
-    <w:lsdException w:name="envelope return" w:semiHidden="1" w:unhideWhenUsed="1"/>
-    <w:lsdException w:name="footnote reference" w:semiHidden="1" w:unhideWhenUsed="1"/>
-    <w:lsdException w:name="annotation reference" w:semiHidden="1" w:unhideWhenUsed="1"/>
-    <w:lsdException w:name="line number" w:semiHidden="1" w:unhideWhenUsed="1"/>
-    <w:lsdException w:name="page number" w:semiHidden="1" w:unhideWhenUsed="1"/>
-    <w:lsdException w:name="endnote reference" w:semiHidden="1" w:unhideWhenUsed="1"/>
-    <w:lsdException w:name="endnote text" w:semiHidden="1" w:unhideWhenUsed="1"/>
-    <w:lsdException w:name="table of authorities" w:semiHidden="1" w:unhideWhenUsed="1"/>
-    <w:lsdException w:name="macro" w:semiHidden="1" w:unhideWhenUsed="1"/>
-    <w:lsdException w:name="toa heading" w:semiHidden="1" w:unhideWhenUsed="1"/>
-    <w:lsdException w:name="List" w:semiHidden="1" w:unhideWhenUsed="1"/>
-    <w:lsdException w:name="List Bullet" w:semiHidden="1" w:unhideWhenUsed="1"/>
-    <w:lsdException w:name="List Number" w:semiHidden="1" w:unhideWhenUsed="1"/>
-    <w:lsdException w:name="List 2" w:semiHidden="1" w:unhideWhenUsed="1"/>
-    <w:lsdException w:name="List 3" w:semiHidden="1" w:unhideWhenUsed="1"/>
-    <w:lsdException w:name="List 4" w:semiHidden="1" w:unhideWhenUsed="1"/>
-    <w:lsdException w:name="List 5" w:semiHidden="1" w:unhideWhenUsed="1"/>
-    <w:lsdException w:name="List Bullet 2" w:semiHidden="1" w:unhideWhenUsed="1"/>
-    <w:lsdException w:name="List Bullet 3" w:semiHidden="1" w:unhideWhenUsed="1"/>
-    <w:lsdException w:name="List Bullet 4" w:semiHidden="1" w:unhideWhenUsed="1"/>
-    <w:lsdException w:name="List Bullet 5" w:semiHidden="1" w:unhideWhenUsed="1"/>
-    <w:lsdException w:name="List Number 2" w:semiHidden="1" w:unhideWhenUsed="1"/>
-    <w:lsdException w:name="List Number 3" w:semiHidden="1" w:unhideWhenUsed="1"/>
-    <w:lsdException w:name="List Number 4" w:semiHidden="1" w:unhideWhenUsed="1"/>
-    <w:lsdException w:name="List Number 5" w:semiHidden="1" w:unhideWhenUsed="1"/>
-    <w:lsdException w:name="Title" w:uiPriority="10" w:qFormat="1"/>
-    <w:lsdException w:name="Closing" w:semiHidden="1" w:unhideWhenUsed="1"/>
-    <w:lsdException w:name="Signature" w:semiHidden="1" w:unhideWhenUsed="1"/>
-    <w:lsdException w:name="Default Paragraph Font" w:semiHidden="1" w:uiPriority="1" w:unhideWhenUsed="1"/>
-    <w:lsdException w:name="Body Text" w:semiHidden="1" w:unhideWhenUsed="1"/>
-    <w:lsdException w:name="Body Text Indent" w:semiHidden="1" w:unhideWhenUsed="1"/>
-    <w:lsdException w:name="List Continue" w:semiHidden="1" w:unhideWhenUsed="1"/>
-    <w:lsdException w:name="List Continue 2" w:semiHidden="1" w:unhideWhenUsed="1"/>
-    <w:lsdException w:name="List Continue 3" w:semiHidden="1" w:unhideWhenUsed="1"/>
-    <w:lsdException w:name="List Continue 4" w:semiHidden="1" w:unhideWhenUsed="1"/>
-    <w:lsdException w:name="List Continue 5" w:semiHidden="1" w:unhideWhenUsed="1"/>
-    <w:lsdException w:name="Message Header" w:semiHidden="1" w:unhideWhenUsed="1"/>
-    <w:lsdException w:name="Subtitle" w:uiPriority="11" w:qFormat="1"/>
-    <w:lsdException w:name="Salutation" w:semiHidden="1" w:unhideWhenUsed="1"/>
-    <w:lsdException w:name="Date" w:semiHidden="1" w:unhideWhenUsed="1"/>
-    <w:lsdException w:name="Body Text First Indent" w:semiHidden="1" w:unhideWhenUsed="1"/>
-    <w:lsdException w:name="Body Text First Indent 2" w:semiHidden="1" w:unhideWhenUsed="1"/>
-    <w:lsdException w:name="Note Heading" w:semiHidden="1" w:unhideWhenUsed="1"/>
-    <w:lsdException w:name="Body Text 2" w:semiHidden="1" w:unhideWhenUsed="1"/>
-    <w:lsdException w:name="Body Text 3" w:semiHidden="1" w:unhideWhenUsed="1"/>
-    <w:lsdException w:name="Body Text Indent 2" w:semiHidden="1" w:unhideWhenUsed="1"/>
-    <w:lsdException w:name="Body Text Indent 3" w:semiHidden="1" w:unhideWhenUsed="1"/>
-    <w:lsdException w:name="Block Text" w:semiHidden="1" w:unhideWhenUsed="1"/>
-    <w:lsdException w:name="Hyperlink" w:semiHidden="1" w:unhideWhenUsed="1"/>
-    <w:lsdException w:name="FollowedHyperlink" w:semiHidden="1" w:unhideWhenUsed="1"/>
-    <w:lsdException w:name="Strong" w:uiPriority="22" w:qFormat="1"/>
-    <w:lsdException w:name="Emphasis" w:uiPriority="20" w:qFormat="1"/>
-    <w:lsdException w:name="Document Map" w:semiHidden="1" w:unhideWhenUsed="1"/>
-    <w:lsdException w:name="Plain Text" w:semiHidden="1" w:unhideWhenUsed="1"/>
-    <w:lsdException w:name="E-mail Signature" w:semiHidden="1" w:unhideWhenUsed="1"/>
-    <w:lsdException w:name="HTML Top of Form" w:semiHidden="1" w:unhideWhenUsed="1"/>
-    <w:lsdException w:name="HTML Bottom of Form" w:semiHidden="1" w:unhideWhenUsed="1"/>
-    <w:lsdException w:name="Normal (Web)" w:semiHidden="1" w:unhideWhenUsed="1"/>
-    <w:lsdException w:name="HTML Acronym" w:semiHidden="1" w:unhideWhenUsed="1"/>
-    <w:lsdException w:name="HTML Address" w:semiHidden="1" w:unhideWhenUsed="1"/>
-    <w:lsdException w:name="HTML Cite" w:semiHidden="1" w:unhideWhenUsed="1"/>
-    <w:lsdException w:name="HTML Code" w:semiHidden="1" w:unhideWhenUsed="1"/>
-    <w:lsdException w:name="HTML Definition" w:semiHidden="1" w:unhideWhenUsed="1"/>
-    <w:lsdException w:name="HTML Keyboard" w:semiHidden="1" w:unhideWhenUsed="1"/>
-    <w:lsdException w:name="HTML Preformatted" w:semiHidden="1" w:unhideWhenUsed="1"/>
-    <w:lsdException w:name="HTML Sample" w:semiHidden="1" w:unhideWhenUsed="1"/>
-    <w:lsdException w:name="HTML Typewriter" w:semiHidden="1" w:unhideWhenUsed="1"/>
-    <w:lsdException w:name="HTML Variable" w:semiHidden="1" w:unhideWhenUsed="1"/>
-    <w:lsdException w:name="Normal Table" w:semiHidden="1" w:unhideWhenUsed="1"/>
-    <w:lsdException w:name="annotation subject" w:semiHidden="1" w:unhideWhenUsed="1"/>
-    <w:lsdException w:name="No List" w:semiHidden="1" w:unhideWhenUsed="1"/>
-    <w:lsdException w:name="Outline List 1" w:semiHidden="1" w:unhideWhenUsed="1"/>
-    <w:lsdException w:name="Outline List 2" w:semiHidden="1" w:unhideWhenUsed="1"/>
-    <w:lsdException w:name="Outline List 3" w:semiHidden="1" w:unhideWhenUsed="1"/>
-    <w:lsdException w:name="Table Simple 1" w:semiHidden="1" w:unhideWhenUsed="1"/>
-    <w:lsdException w:name="Table Simple 2" w:semiHidden="1" w:unhideWhenUsed="1"/>
-    <w:lsdException w:name="Table Simple 3" w:semiHidden="1" w:unhideWhenUsed="1"/>
-    <w:lsdException w:name="Table Classic 1" w:semiHidden="1" w:unhideWhenUsed="1"/>
-    <w:lsdException w:name="Table Classic 2" w:semiHidden="1" w:unhideWhenUsed="1"/>
-    <w:lsdException w:name="Table Classic 3" w:semiHidden="1" w:unhideWhenUsed="1"/>
-    <w:lsdException w:name="Table Classic 4" w:semiHidden="1" w:unhideWhenUsed="1"/>
-    <w:lsdException w:name="Table Colorful 1" w:semiHidden="1" w:unhideWhenUsed="1"/>
-    <w:lsdException w:name="Table Colorful 2" w:semiHidden="1" w:unhideWhenUsed="1"/>
-    <w:lsdException w:name="Table Colorful 3" w:semiHidden="1" w:unhideWhenUsed="1"/>
-    <w:lsdException w:name="Table Columns 1" w:semiHidden="1" w:unhideWhenUsed="1"/>
-    <w:lsdException w:name="Table Columns 2" w:semiHidden="1" w:unhideWhenUsed="1"/>
-    <w:lsdException w:name="Table Columns 3" w:semiHidden="1" w:unhideWhenUsed="1"/>
-    <w:lsdException w:name="Table Columns 4" w:semiHidden="1" w:unhideWhenUsed="1"/>
-    <w:lsdException w:name="Table Columns 5" w:semiHidden="1" w:unhideWhenUsed="1"/>
-    <w:lsdException w:name="Table Grid 1" w:semiHidden="1" w:unhideWhenUsed="1"/>
-    <w:lsdException w:name="Table Grid 2" w:semiHidden="1" w:unhideWhenUsed="1"/>
-    <w:lsdException w:name="Table Grid 3" w:semiHidden="1" w:unhideWhenUsed="1"/>
-    <w:lsdException w:name="Table Grid 4" w:semiHidden="1" w:unhideWhenUsed="1"/>
-    <w:lsdException w:name="Table Grid 5" w:semiHidden="1" w:unhideWhenUsed="1"/>
-    <w:lsdException w:name="Table Grid 6" w:semiHidden="1" w:unhideWhenUsed="1"/>
-    <w:lsdException w:name="Table Grid 7" w:semiHidden="1" w:unhideWhenUsed="1"/>
-    <w:lsdException w:name="Table Grid 8" w:semiHidden="1" w:unhideWhenUsed="1"/>
-    <w:lsdException w:name="Table List 1" w:semiHidden="1" w:unhideWhenUsed="1"/>
-    <w:lsdException w:name="Table List 2" w:semiHidden="1" w:unhideWhenUsed="1"/>
-    <w:lsdException w:name="Table List 3" w:semiHidden="1" w:unhideWhenUsed="1"/>
-    <w:lsdException w:name="Table List 4" w:semiHidden="1" w:unhideWhenUsed="1"/>
-    <w:lsdException w:name="Table List 5" w:semiHidden="1" w:unhideWhenUsed="1"/>
-    <w:lsdException w:name="Table List 6" w:semiHidden="1" w:unhideWhenUsed="1"/>
-    <w:lsdException w:name="Table List 7" w:semiHidden="1" w:unhideWhenUsed="1"/>
-    <w:lsdException w:name="Table List 8" w:semiHidden="1" w:unhideWhenUsed="1"/>
-    <w:lsdException w:name="Table 3D effects 1" w:semiHidden="1" w:unhideWhenUsed="1"/>
-    <w:lsdException w:name="Table 3D effects 2" w:semiHidden="1" w:unhideWhenUsed="1"/>
-    <w:lsdException w:name="Table 3D effects 3" w:semiHidden="1" w:unhideWhenUsed="1"/>
-    <w:lsdException w:name="Table Contemporary" w:semiHidden="1" w:unhideWhenUsed="1"/>
-    <w:lsdException w:name="Table Elegant" w:semiHidden="1" w:unhideWhenUsed="1"/>
-    <w:lsdException w:name="Table Professional" w:semiHidden="1" w:unhideWhenUsed="1"/>
-    <w:lsdException w:name="Table Subtle 1" w:semiHidden="1" w:unhideWhenUsed="1"/>
-    <w:lsdException w:name="Table Subtle 2" w:semiHidden="1" w:unhideWhenUsed="1"/>
-    <w:lsdException w:name="Table Web 1" w:semiHidden="1" w:unhideWhenUsed="1"/>
-    <w:lsdException w:name="Table Web 2" w:semiHidden="1" w:unhideWhenUsed="1"/>
-    <w:lsdException w:name="Table Web 3" w:semiHidden="1" w:unhideWhenUsed="1"/>
-    <w:lsdException w:name="Balloon Text" w:semiHidden="1" w:unhideWhenUsed="1"/>
-    <w:lsdException w:name="Table Grid" w:uiPriority="39"/>
-    <w:lsdException w:name="Table Theme" w:semiHidden="1" w:unhideWhenUsed="1"/>
-    <w:lsdException w:name="Placeholder Text" w:semiHidden="1"/>
-    <w:lsdException w:name="No Spacing" w:uiPriority="1" w:qFormat="1"/>
-    <w:lsdException w:name="Light Shading" w:uiPriority="60"/>
-    <w:lsdException w:name="Light List" w:uiPriority="61"/>
-    <w:lsdException w:name="Light Grid" w:uiPriority="62"/>
-    <w:lsdException w:name="Medium Shading 1" w:uiPriority="63"/>
-    <w:lsdException w:name="Medium Shading 2" w:uiPriority="64"/>
-    <w:lsdException w:name="Medium List 1" w:uiPriority="65"/>
-    <w:lsdException w:name="Medium List 2" w:uiPriority="66"/>
-    <w:lsdException w:name="Medium Grid 1" w:uiPriority="67"/>
-    <w:lsdException w:name="Medium Grid 2" w:uiPriority="68"/>
-    <w:lsdException w:name="Medium Grid 3" w:uiPriority="69"/>
-    <w:lsdException w:name="Dark List" w:uiPriority="70"/>
-    <w:lsdException w:name="Colorful Shading" w:uiPriority="71"/>
-    <w:lsdException w:name="Colorful List" w:uiPriority="72"/>
-    <w:lsdException w:name="Colorful Grid" w:uiPriority="73"/>
-    <w:lsdException w:name="Light Shading Accent 1" w:uiPriority="60"/>
-    <w:lsdException w:name="Light List Accent 1" w:uiPriority="61"/>
-    <w:lsdException w:name="Light Grid Accent 1" w:uiPriority="62"/>
-    <w:lsdException w:name="Medium Shading 1 Accent 1" w:uiPriority="63"/>
-    <w:lsdException w:name="Medium Shading 2 Accent 1" w:uiPriority="64"/>
-    <w:lsdException w:name="Medium List 1 Accent 1" w:uiPriority="65"/>
-    <w:lsdException w:name="Revision" w:semiHidden="1"/>
-    <w:lsdException w:name="List Paragraph" w:uiPriority="34" w:qFormat="1"/>
-    <w:lsdException w:name="Quote" w:uiPriority="29" w:qFormat="1"/>
-    <w:lsdException w:name="Intense Quote" w:uiPriority="30" w:qFormat="1"/>
-    <w:lsdException w:name="Medium List 2 Accent 1" w:uiPriority="66"/>
-    <w:lsdException w:name="Medium Grid 1 Accent 1" w:uiPriority="67"/>
-    <w:lsdException w:name="Medium Grid 2 Accent 1" w:uiPriority="68"/>
-    <w:lsdException w:name="Medium Grid 3 Accent 1" w:uiPriority="69"/>
-    <w:lsdException w:name="Dark List Accent 1" w:uiPriority="70"/>
-    <w:lsdException w:name="Colorful Shading Accent 1" w:uiPriority="71"/>
-    <w:lsdException w:name="Colorful List Accent 1" w:uiPriority="72"/>
-    <w:lsdException w:name="Colorful Grid Accent 1" w:uiPriority="73"/>
-    <w:lsdException w:name="Light Shading Accent 2" w:uiPriority="60"/>
-    <w:lsdException w:name="Light List Accent 2" w:uiPriority="61"/>
-    <w:lsdException w:name="Light Grid Accent 2" w:uiPriority="62"/>
-    <w:lsdException w:name="Medium Shading 1 Accent 2" w:uiPriority="63"/>
-    <w:lsdException w:name="Medium Shading 2 Accent 2" w:uiPriority="64"/>
-    <w:lsdException w:name="Medium List 1 Accent 2" w:uiPriority="65"/>
-    <w:lsdException w:name="Medium List 2 Accent 2" w:uiPriority="66"/>
-    <w:lsdException w:name="Medium Grid 1 Accent 2" w:uiPriority="67"/>
-    <w:lsdException w:name="Medium Grid 2 Accent 2" w:uiPriority="68"/>
-    <w:lsdException w:name="Medium Grid 3 Accent 2" w:uiPriority="69"/>
-    <w:lsdException w:name="Dark List Accent 2" w:uiPriority="70"/>
-    <w:lsdException w:name="Colorful Shading Accent 2" w:uiPriority="71"/>
-    <w:lsdException w:name="Colorful List Accent 2" w:uiPriority="72"/>
-    <w:lsdException w:name="Colorful Grid Accent 2" w:uiPriority="73"/>
-    <w:lsdException w:name="Light Shading Accent 3" w:uiPriority="60"/>
-    <w:lsdException w:name="Light List Accent 3" w:uiPriority="61"/>
-    <w:lsdException w:name="Light Grid Accent 3" w:uiPriority="62"/>
-    <w:lsdException w:name="Medium Shading 1 Accent 3" w:uiPriority="63"/>
-    <w:lsdException w:name="Medium Shading 2 Accent 3" w:uiPriority="64"/>
-    <w:lsdException w:name="Medium List 1 Accent 3" w:uiPriority="65"/>
-    <w:lsdException w:name="Medium List 2 Accent 3" w:uiPriority="66"/>
-    <w:lsdException w:name="Medium Grid 1 Accent 3" w:uiPriority="67"/>
-    <w:lsdException w:name="Medium Grid 2 Accent 3" w:uiPriority="68"/>
-    <w:lsdException w:name="Medium Grid 3 Accent 3" w:uiPriority="69"/>
-    <w:lsdException w:name="Dark List Accent 3" w:uiPriority="70"/>
-    <w:lsdException w:name="Colorful Shading Accent 3" w:uiPriority="71"/>
-    <w:lsdException w:name="Colorful List Accent 3" w:uiPriority="72"/>
-    <w:lsdException w:name="Colorful Grid Accent 3" w:uiPriority="73"/>
-    <w:lsdException w:name="Light Shading Accent 4" w:uiPriority="60"/>
-    <w:lsdException w:name="Light List Accent 4" w:uiPriority="61"/>
-    <w:lsdException w:name="Light Grid Accent 4" w:uiPriority="62"/>
-    <w:lsdException w:name="Medium Shading 1 Accent 4" w:uiPriority="63"/>
-    <w:lsdException w:name="Medium Shading 2 Accent 4" w:uiPriority="64"/>
-    <w:lsdException w:name="Medium List 1 Accent 4" w:uiPriority="65"/>
-    <w:lsdException w:name="Medium List 2 Accent 4" w:uiPriority="66"/>
-    <w:lsdException w:name="Medium Grid 1 Accent 4" w:uiPriority="67"/>
-    <w:lsdException w:name="Medium Grid 2 Accent 4" w:uiPriority="68"/>
-    <w:lsdException w:name="Medium Grid 3 Accent 4" w:uiPriority="69"/>
-    <w:lsdException w:name="Dark List Accent 4" w:uiPriority="70"/>
-    <w:lsdException w:name="Colorful Shading Accent 4" w:uiPriority="71"/>
-    <w:lsdException w:name="Colorful List Accent 4" w:uiPriority="72"/>
-    <w:lsdException w:name="Colorful Grid Accent 4" w:uiPriority="73"/>
-    <w:lsdException w:name="Light Shading Accent 5" w:uiPriority="60"/>
-    <w:lsdException w:name="Light List Accent 5" w:uiPriority="61"/>
-    <w:lsdException w:name="Light Grid Accent 5" w:uiPriority="62"/>
-    <w:lsdException w:name="Medium Shading 1 Accent 5" w:uiPriority="63"/>
-    <w:lsdException w:name="Medium Shading 2 Accent 5" w:uiPriority="64"/>
-    <w:lsdException w:name="Medium List 1 Accent 5" w:uiPriority="65"/>
-    <w:lsdException w:name="Medium List 2 Accent 5" w:uiPriority="66"/>
-    <w:lsdException w:name="Medium Grid 1 Accent 5" w:uiPriority="67"/>
-    <w:lsdException w:name="Medium Grid 2 Accent 5" w:uiPriority="68"/>
-    <w:lsdException w:name="Medium Grid 3 Accent 5" w:uiPriority="69"/>
-    <w:lsdException w:name="Dark List Accent 5" w:uiPriority="70"/>
-    <w:lsdException w:name="Colorful Shading Accent 5" w:uiPriority="71"/>
-    <w:lsdException w:name="Colorful List Accent 5" w:uiPriority="72"/>
-    <w:lsdException w:name="Colorful Grid Accent 5" w:uiPriority="73"/>
-    <w:lsdException w:name="Light Shading Accent 6" w:uiPriority="60"/>
-    <w:lsdException w:name="Light List Accent 6" w:uiPriority="61"/>
-    <w:lsdException w:name="Light Grid Accent 6" w:uiPriority="62"/>
-    <w:lsdException w:name="Medium Shading 1 Accent 6" w:uiPriority="63"/>
-    <w:lsdException w:name="Medium Shading 2 Accent 6" w:uiPriority="64"/>
-    <w:lsdException w:name="Medium List 1 Accent 6" w:uiPriority="65"/>
-    <w:lsdException w:name="Medium List 2 Accent 6" w:uiPriority="66"/>
-    <w:lsdException w:name="Medium Grid 1 Accent 6" w:uiPriority="67"/>
-    <w:lsdException w:name="Medium Grid 2 Accent 6" w:uiPriority="68"/>
-    <w:lsdException w:name="Medium Grid 3 Accent 6" w:uiPriority="69"/>
-    <w:lsdException w:name="Dark List Accent 6" w:uiPriority="70"/>
-    <w:lsdException w:name="Colorful Shading Accent 6" w:uiPriority="71"/>
-    <w:lsdException w:name="Colorful List Accent 6" w:uiPriority="72"/>
-    <w:lsdException w:name="Colorful Grid Accent 6" w:uiPriority="73"/>
-    <w:lsdException w:name="Subtle Emphasis" w:uiPriority="19" w:qFormat="1"/>
-    <w:lsdException w:name="Intense Emphasis" w:uiPriority="21" w:qFormat="1"/>
-    <w:lsdException w:name="Subtle Reference" w:uiPriority="31" w:qFormat="1"/>
-    <w:lsdException w:name="Intense Reference" w:uiPriority="32" w:qFormat="1"/>
-    <w:lsdException w:name="Book Title" w:uiPriority="33" w:qFormat="1"/>
-    <w:lsdException w:name="Bibliography" w:semiHidden="1" w:uiPriority="37" w:unhideWhenUsed="1"/>
-    <w:lsdException w:name="TOC Heading" w:semiHidden="1" w:uiPriority="39" w:unhideWhenUsed="1" w:qFormat="1"/>
-    <w:lsdException w:name="Plain Table 1" w:uiPriority="41"/>
-    <w:lsdException w:name="Plain Table 2" w:uiPriority="42"/>
-    <w:lsdException w:name="Plain Table 3" w:uiPriority="43"/>
-    <w:lsdException w:name="Plain Table 4" w:uiPriority="44"/>
-    <w:lsdException w:name="Plain Table 5" w:uiPriority="45"/>
-    <w:lsdException w:name="Grid Table Light" w:uiPriority="40"/>
-    <w:lsdException w:name="Grid Table 1 Light" w:uiPriority="46"/>
-    <w:lsdException w:name="Grid Table 2" w:uiPriority="47"/>
-    <w:lsdException w:name="Grid Table 3" w:uiPriority="48"/>
-    <w:lsdException w:name="Grid Table 4" w:uiPriority="49"/>
-    <w:lsdException w:name="Grid Table 5 Dark" w:uiPriority="50"/>
-    <w:lsdException w:name="Grid Table 6 Colorful" w:uiPriority="51"/>
-    <w:lsdException w:name="Grid Table 7 Colorful" w:uiPriority="52"/>
-    <w:lsdException w:name="Grid Table 1 Light Accent 1" w:uiPriority="46"/>
-    <w:lsdException w:name="Grid Table 2 Accent 1" w:uiPriority="47"/>
-    <w:lsdException w:name="Grid Table 3 Accent 1" w:uiPriority="48"/>
-    <w:lsdException w:name="Grid Table 4 Accent 1" w:uiPriority="49"/>
-    <w:lsdException w:name="Grid Table 5 Dark Accent 1" w:uiPriority="50"/>
-    <w:lsdException w:name="Grid Table 6 Colorful Accent 1" w:uiPriority="51"/>
-    <w:lsdException w:name="Grid Table 7 Colorful Accent 1" w:uiPriority="52"/>
-    <w:lsdException w:name="Grid Table 1 Light Accent 2" w:uiPriority="46"/>
-    <w:lsdException w:name="Grid Table 2 Accent 2" w:uiPriority="47"/>
-    <w:lsdException w:name="Grid Table 3 Accent 2" w:uiPriority="48"/>
-    <w:lsdException w:name="Grid Table 4 Accent 2" w:uiPriority="49"/>
-    <w:lsdException w:name="Grid Table 5 Dark Accent 2" w:uiPriority="50"/>
-    <w:lsdException w:name="Grid Table 6 Colorful Accent 2" w:uiPriority="51"/>
-    <w:lsdException w:name="Grid Table 7 Colorful Accent 2" w:uiPriority="52"/>
-    <w:lsdException w:name="Grid Table 1 Light Accent 3" w:uiPriority="46"/>
-    <w:lsdException w:name="Grid Table 2 Accent 3" w:uiPriority="47"/>
-    <w:lsdException w:name="Grid Table 3 Accent 3" w:uiPriority="48"/>
-    <w:lsdException w:name="Grid Table 4 Accent 3" w:uiPriority="49"/>
-    <w:lsdException w:name="Grid Table 5 Dark Accent 3" w:uiPriority="50"/>
-    <w:lsdException w:name="Grid Table 6 Colorful Accent 3" w:uiPriority="51"/>
-    <w:lsdException w:name="Grid Table 7 Colorful Accent 3" w:uiPriority="52"/>
-    <w:lsdException w:name="Grid Table 1 Light Accent 4" w:uiPriority="46"/>
-    <w:lsdException w:name="Grid Table 2 Accent 4" w:uiPriority="47"/>
-    <w:lsdException w:name="Grid Table 3 Accent 4" w:uiPriority="48"/>
-    <w:lsdException w:name="Grid Table 4 Accent 4" w:uiPriority="49"/>
-    <w:lsdException w:name="Grid Table 5 Dark Accent 4" w:uiPriority="50"/>
-    <w:lsdException w:name="Grid Table 6 Colorful Accent 4" w:uiPriority="51"/>
-    <w:lsdException w:name="Grid Table 7 Colorful Accent 4" w:uiPriority="52"/>
-    <w:lsdException w:name="Grid Table 1 Light Accent 5" w:uiPriority="46"/>
-    <w:lsdException w:name="Grid Table 2 Accent 5" w:uiPriority="47"/>
-    <w:lsdException w:name="Grid Table 3 Accent 5" w:uiPriority="48"/>
-    <w:lsdException w:name="Grid Table 4 Accent 5" w:uiPriority="49"/>
-    <w:lsdException w:name="Grid Table 5 Dark Accent 5" w:uiPriority="50"/>
-    <w:lsdException w:name="Grid Table 6 Colorful Accent 5" w:uiPriority="51"/>
-    <w:lsdException w:name="Grid Table 7 Colorful Accent 5" w:uiPriority="52"/>
-    <w:lsdException w:name="Grid Table 1 Light Accent 6" w:uiPriority="46"/>
-    <w:lsdException w:name="Grid Table 2 Accent 6" w:uiPriority="47"/>
-    <w:lsdException w:name="Grid Table 3 Accent 6" w:uiPriority="48"/>
-    <w:lsdException w:name="Grid Table 4 Accent 6" w:uiPriority="49"/>
-    <w:lsdException w:name="Grid Table 5 Dark Accent 6" w:uiPriority="50"/>
-    <w:lsdException w:name="Grid Table 6 Colorful Accent 6" w:uiPriority="51"/>
-    <w:lsdException w:name="Grid Table 7 Colorful Accent 6" w:uiPriority="52"/>
-    <w:lsdException w:name="List Table 1 Light" w:uiPriority="46"/>
-    <w:lsdException w:name="List Table 2" w:uiPriority="47"/>
-    <w:lsdException w:name="List Table 3" w:uiPriority="48"/>
-    <w:lsdException w:name="List Table 4" w:uiPriority="49"/>
-    <w:lsdException w:name="List Table 5 Dark" w:uiPriority="50"/>
-    <w:lsdException w:name="List Table 6 Colorful" w:uiPriority="51"/>
-    <w:lsdException w:name="List Table 7 Colorful" w:uiPriority="52"/>
-    <w:lsdException w:name="List Table 1 Light Accent 1" w:uiPriority="46"/>
-    <w:lsdException w:name="List Table 2 Accent 1" w:uiPriority="47"/>
-    <w:lsdException w:name="List Table 3 Accent 1" w:uiPriority="48"/>
-    <w:lsdException w:name="List Table 4 Accent 1" w:uiPriority="49"/>
-    <w:lsdException w:name="List Table 5 Dark Accent 1" w:uiPriority="50"/>
-    <w:lsdException w:name="List Table 6 Colorful Accent 1" w:uiPriority="51"/>
-    <w:lsdException w:name="List Table 7 Colorful Accent 1" w:uiPriority="52"/>
-    <w:lsdException w:name="List Table 1 Light Accent 2" w:uiPriority="46"/>
-    <w:lsdException w:name="List Table 2 Accent 2" w:uiPriority="47"/>
-    <w:lsdException w:name="List Table 3 Accent 2" w:uiPriority="48"/>
-    <w:lsdException w:name="List Table 4 Accent 2" w:uiPriority="49"/>
-    <w:lsdException w:name="List Table 5 Dark Accent 2" w:uiPriority="50"/>
-    <w:lsdException w:name="List Table 6 Colorful Accent 2" w:uiPriority="51"/>
-    <w:lsdException w:name="List Table 7 Colorful Accent 2" w:uiPriority="52"/>
-    <w:lsdException w:name="List Table 1 Light Accent 3" w:uiPriority="46"/>
-    <w:lsdException w:name="List Table 2 Accent 3" w:uiPriority="47"/>
-    <w:lsdException w:name="List Table 3 Accent 3" w:uiPriority="48"/>
-    <w:lsdException w:name="List Table 4 Accent 3" w:uiPriority="49"/>
-    <w:lsdException w:name="List Table 5 Dark Accent 3" w:uiPriority="50"/>
-    <w:lsdException w:name="List Table 6 Colorful Accent 3" w:uiPriority="51"/>
-    <w:lsdException w:name="List Table 7 Colorful Accent 3" w:uiPriority="52"/>
-    <w:lsdException w:name="List Table 1 Light Accent 4" w:uiPriority="46"/>
-    <w:lsdException w:name="List Table 2 Accent 4" w:uiPriority="47"/>
-    <w:lsdException w:name="List Table 3 Accent 4" w:uiPriority="48"/>
-    <w:lsdException w:name="List Table 4 Accent 4" w:uiPriority="49"/>
-    <w:lsdException w:name="List Table 5 Dark Accent 4" w:uiPriority="50"/>
-    <w:lsdException w:name="List Table 6 Colorful Accent 4" w:uiPriority="51"/>
-    <w:lsdException w:name="List Table 7 Colorful Accent 4" w:uiPriority="52"/>
-    <w:lsdException w:name="List Table 1 Light Accent 5" w:uiPriority="46"/>
-    <w:lsdException w:name="List Table 2 Accent 5" w:uiPriority="47"/>
-    <w:lsdException w:name="List Table 3 Accent 5" w:uiPriority="48"/>
-    <w:lsdException w:name="List Table 4 Accent 5" w:uiPriority="49"/>
-    <w:lsdException w:name="List Table 5 Dark Accent 5" w:uiPriority="50"/>
-    <w:lsdException w:name="List Table 6 Colorful Accent 5" w:uiPriority="51"/>
-    <w:lsdException w:name="List Table 7 Colorful Accent 5" w:uiPriority="52"/>
-    <w:lsdException w:name="List Table 1 Light Accent 6" w:uiPriority="46"/>
-    <w:lsdException w:name="List Table 2 Accent 6" w:uiPriority="47"/>
-    <w:lsdException w:name="List Table 3 Accent 6" w:uiPriority="48"/>
-    <w:lsdException w:name="List Table 4 Accent 6" w:uiPriority="49"/>
-    <w:lsdException w:name="List Table 5 Dark Accent 6" w:uiPriority="50"/>
-    <w:lsdException w:name="List Table 6 Colorful Accent 6" w:uiPriority="51"/>
-    <w:lsdException w:name="List Table 7 Colorful Accent 6" w:uiPriority="52"/>
+  <w:latentStyles w:defLockedState="0" w:defUIPriority="99" w:defSemiHidden="1" w:defUnhideWhenUsed="1" w:defQFormat="0" w:count="267">
+    <w:lsdException w:name="Normal" w:semiHidden="0" w:uiPriority="0" w:unhideWhenUsed="0" w:qFormat="1"/>
+    <w:lsdException w:name="heading 1" w:semiHidden="0" w:uiPriority="9" w:unhideWhenUsed="0" w:qFormat="1"/>
+    <w:lsdException w:name="heading 2" w:uiPriority="9" w:qFormat="1"/>
+    <w:lsdException w:name="heading 3" w:uiPriority="9" w:qFormat="1"/>
+    <w:lsdException w:name="heading 4" w:uiPriority="9" w:qFormat="1"/>
+    <w:lsdException w:name="heading 5" w:uiPriority="9" w:qFormat="1"/>
+    <w:lsdException w:name="heading 6" w:uiPriority="9" w:qFormat="1"/>
+    <w:lsdException w:name="heading 7" w:uiPriority="9" w:qFormat="1"/>
+    <w:lsdException w:name="heading 8" w:uiPriority="9" w:qFormat="1"/>
+    <w:lsdException w:name="heading 9" w:uiPriority="9" w:qFormat="1"/>
+    <w:lsdException w:name="toc 1" w:uiPriority="39"/>
+    <w:lsdException w:name="toc 2" w:uiPriority="39"/>
+    <w:lsdException w:name="toc 3" w:uiPriority="39"/>
+    <w:lsdException w:name="toc 4" w:uiPriority="39"/>
+    <w:lsdException w:name="toc 5" w:uiPriority="39"/>
+    <w:lsdException w:name="toc 6" w:uiPriority="39"/>
+    <w:lsdException w:name="toc 7" w:uiPriority="39"/>
+    <w:lsdException w:name="toc 8" w:uiPriority="39"/>
+    <w:lsdException w:name="toc 9" w:uiPriority="39"/>
+    <w:lsdException w:name="caption" w:uiPriority="35" w:qFormat="1"/>
+    <w:lsdException w:name="Title" w:semiHidden="0" w:uiPriority="10" w:unhideWhenUsed="0" w:qFormat="1"/>
+    <w:lsdException w:name="Default Paragraph Font" w:uiPriority="1"/>
+    <w:lsdException w:name="Subtitle" w:semiHidden="0" w:uiPriority="11" w:unhideWhenUsed="0" w:qFormat="1"/>
+    <w:lsdException w:name="Strong" w:semiHidden="0" w:uiPriority="22" w:unhideWhenUsed="0" w:qFormat="1"/>
+    <w:lsdException w:name="Emphasis" w:semiHidden="0" w:uiPriority="20" w:unhideWhenUsed="0" w:qFormat="1"/>
+    <w:lsdException w:name="Table Grid" w:semiHidden="0" w:uiPriority="39" w:unhideWhenUsed="0"/>
+    <w:lsdException w:name="Placeholder Text" w:unhideWhenUsed="0"/>
+    <w:lsdException w:name="No Spacing" w:semiHidden="0" w:uiPriority="1" w:unhideWhenUsed="0" w:qFormat="1"/>
+    <w:lsdException w:name="Light Shading" w:semiHidden="0" w:uiPriority="60" w:unhideWhenUsed="0"/>
+    <w:lsdException w:name="Light List" w:semiHidden="0" w:uiPriority="61" w:unhideWhenUsed="0"/>
+    <w:lsdException w:name="Light Grid" w:semiHidden="0" w:uiPriority="62" w:unhideWhenUsed="0"/>
+    <w:lsdException w:name="Medium Shading 1" w:semiHidden="0" w:uiPriority="63" w:unhideWhenUsed="0"/>
+    <w:lsdException w:name="Medium Shading 2" w:semiHidden="0" w:uiPriority="64" w:unhideWhenUsed="0"/>
+    <w:lsdException w:name="Medium List 1" w:semiHidden="0" w:uiPriority="65" w:unhideWhenUsed="0"/>
+    <w:lsdException w:name="Medium List 2" w:semiHidden="0" w:uiPriority="66" w:unhideWhenUsed="0"/>
+    <w:lsdException w:name="Medium Grid 1" w:semiHidden="0" w:uiPriority="67" w:unhideWhenUsed="0"/>
+    <w:lsdException w:name="Medium Grid 2" w:semiHidden="0" w:uiPriority="68" w:unhideWhenUsed="0"/>
+    <w:lsdException w:name="Medium Grid 3" w:semiHidden="0" w:uiPriority="69" w:unhideWhenUsed="0"/>
+    <w:lsdException w:name="Dark List" w:semiHidden="0" w:uiPriority="70" w:unhideWhenUsed="0"/>
+    <w:lsdException w:name="Colorful Shading" w:semiHidden="0" w:uiPriority="71" w:unhideWhenUsed="0"/>
+    <w:lsdException w:name="Colorful List" w:semiHidden="0" w:uiPriority="72" w:unhideWhenUsed="0"/>
+    <w:lsdException w:name="Colorful Grid" w:semiHidden="0" w:uiPriority="73" w:unhideWhenUsed="0"/>
+    <w:lsdException w:name="Light Shading Accent 1" w:semiHidden="0" w:uiPriority="60" w:unhideWhenUsed="0"/>
+    <w:lsdException w:name="Light List Accent 1" w:semiHidden="0" w:uiPriority="61" w:unhideWhenUsed="0"/>
+    <w:lsdException w:name="Light Grid Accent 1" w:semiHidden="0" w:uiPriority="62" w:unhideWhenUsed="0"/>
+    <w:lsdException w:name="Medium Shading 1 Accent 1" w:semiHidden="0" w:uiPriority="63" w:unhideWhenUsed="0"/>
+    <w:lsdException w:name="Medium Shading 2 Accent 1" w:semiHidden="0" w:uiPriority="64" w:unhideWhenUsed="0"/>
+    <w:lsdException w:name="Medium List 1 Accent 1" w:semiHidden="0" w:uiPriority="65" w:unhideWhenUsed="0"/>
+    <w:lsdException w:name="Revision" w:unhideWhenUsed="0"/>
+    <w:lsdException w:name="List Paragraph" w:semiHidden="0" w:uiPriority="34" w:unhideWhenUsed="0" w:qFormat="1"/>
+    <w:lsdException w:name="Quote" w:semiHidden="0" w:uiPriority="29" w:unhideWhenUsed="0" w:qFormat="1"/>
+    <w:lsdException w:name="Intense Quote" w:semiHidden="0" w:uiPriority="30" w:unhideWhenUsed="0" w:qFormat="1"/>
+    <w:lsdException w:name="Medium List 2 Accent 1" w:semiHidden="0" w:uiPriority="66" w:unhideWhenUsed="0"/>
+    <w:lsdException w:name="Medium Grid 1 Accent 1" w:semiHidden="0" w:uiPriority="67" w:unhideWhenUsed="0"/>
+    <w:lsdException w:name="Medium Grid 2 Accent 1" w:semiHidden="0" w:uiPriority="68" w:unhideWhenUsed="0"/>
+    <w:lsdException w:name="Medium Grid 3 Accent 1" w:semiHidden="0" w:uiPriority="69" w:unhideWhenUsed="0"/>
+    <w:lsdException w:name="Dark List Accent 1" w:semiHidden="0" w:uiPriority="70" w:unhideWhenUsed="0"/>
+    <w:lsdException w:name="Colorful Shading Accent 1" w:semiHidden="0" w:uiPriority="71" w:unhideWhenUsed="0"/>
+    <w:lsdException w:name="Colorful List Accent 1" w:semiHidden="0" w:uiPriority="72" w:unhideWhenUsed="0"/>
+    <w:lsdException w:name="Colorful Grid Accent 1" w:semiHidden="0" w:uiPriority="73" w:unhideWhenUsed="0"/>
+    <w:lsdException w:name="Light Shading Accent 2" w:semiHidden="0" w:uiPriority="60" w:unhideWhenUsed="0"/>
+    <w:lsdException w:name="Light List Accent 2" w:semiHidden="0" w:uiPriority="61" w:unhideWhenUsed="0"/>
+    <w:lsdException w:name="Light Grid Accent 2" w:semiHidden="0" w:uiPriority="62" w:unhideWhenUsed="0"/>
+    <w:lsdException w:name="Medium Shading 1 Accent 2" w:semiHidden="0" w:uiPriority="63" w:unhideWhenUsed="0"/>
+    <w:lsdException w:name="Medium Shading 2 Accent 2" w:semiHidden="0" w:uiPriority="64" w:unhideWhenUsed="0"/>
+    <w:lsdException w:name="Medium List 1 Accent 2" w:semiHidden="0" w:uiPriority="65" w:unhideWhenUsed="0"/>
+    <w:lsdException w:name="Medium List 2 Accent 2" w:semiHidden="0" w:uiPriority="66" w:unhideWhenUsed="0"/>
+    <w:lsdException w:name="Medium Grid 1 Accent 2" w:semiHidden="0" w:uiPriority="67" w:unhideWhenUsed="0"/>
+    <w:lsdException w:name="Medium Grid 2 Accent 2" w:semiHidden="0" w:uiPriority="68" w:unhideWhenUsed="0"/>
+    <w:lsdException w:name="Medium Grid 3 Accent 2" w:semiHidden="0" w:uiPriority="69" w:unhideWhenUsed="0"/>
+    <w:lsdException w:name="Dark List Accent 2" w:semiHidden="0" w:uiPriority="70" w:unhideWhenUsed="0"/>
+    <w:lsdException w:name="Colorful Shading Accent 2" w:semiHidden="0" w:uiPriority="71" w:unhideWhenUsed="0"/>
+    <w:lsdException w:name="Colorful List Accent 2" w:semiHidden="0" w:uiPriority="72" w:unhideWhenUsed="0"/>
+    <w:lsdException w:name="Colorful Grid Accent 2" w:semiHidden="0" w:uiPriority="73" w:unhideWhenUsed="0"/>
+    <w:lsdException w:name="Light Shading Accent 3" w:semiHidden="0" w:uiPriority="60" w:unhideWhenUsed="0"/>
+    <w:lsdException w:name="Light List Accent 3" w:semiHidden="0" w:uiPriority="61" w:unhideWhenUsed="0"/>
+    <w:lsdException w:name="Light Grid Accent 3" w:semiHidden="0" w:uiPriority="62" w:unhideWhenUsed="0"/>
+    <w:lsdException w:name="Medium Shading 1 Accent 3" w:semiHidden="0" w:uiPriority="63" w:unhideWhenUsed="0"/>
+    <w:lsdException w:name="Medium Shading 2 Accent 3" w:semiHidden="0" w:uiPriority="64" w:unhideWhenUsed="0"/>
+    <w:lsdException w:name="Medium List 1 Accent 3" w:semiHidden="0" w:uiPriority="65" w:unhideWhenUsed="0"/>
+    <w:lsdException w:name="Medium List 2 Accent 3" w:semiHidden="0" w:uiPriority="66" w:unhideWhenUsed="0"/>
+    <w:lsdException w:name="Medium Grid 1 Accent 3" w:semiHidden="0" w:uiPriority="67" w:unhideWhenUsed="0"/>
+    <w:lsdException w:name="Medium Grid 2 Accent 3" w:semiHidden="0" w:uiPriority="68" w:unhideWhenUsed="0"/>
+    <w:lsdException w:name="Medium Grid 3 Accent 3" w:semiHidden="0" w:uiPriority="69" w:unhideWhenUsed="0"/>
+    <w:lsdException w:name="Dark List Accent 3" w:semiHidden="0" w:uiPriority="70" w:unhideWhenUsed="0"/>
+    <w:lsdException w:name="Colorful Shading Accent 3" w:semiHidden="0" w:uiPriority="71" w:unhideWhenUsed="0"/>
+    <w:lsdException w:name="Colorful List Accent 3" w:semiHidden="0" w:uiPriority="72" w:unhideWhenUsed="0"/>
+    <w:lsdException w:name="Colorful Grid Accent 3" w:semiHidden="0" w:uiPriority="73" w:unhideWhenUsed="0"/>
+    <w:lsdException w:name="Light Shading Accent 4" w:semiHidden="0" w:uiPriority="60" w:unhideWhenUsed="0"/>
+    <w:lsdException w:name="Light List Accent 4" w:semiHidden="0" w:uiPriority="61" w:unhideWhenUsed="0"/>
+    <w:lsdException w:name="Light Grid Accent 4" w:semiHidden="0" w:uiPriority="62" w:unhideWhenUsed="0"/>
+    <w:lsdException w:name="Medium Shading 1 Accent 4" w:semiHidden="0" w:uiPriority="63" w:unhideWhenUsed="0"/>
+    <w:lsdException w:name="Medium Shading 2 Accent 4" w:semiHidden="0" w:uiPriority="64" w:unhideWhenUsed="0"/>
+    <w:lsdException w:name="Medium List 1 Accent 4" w:semiHidden="0" w:uiPriority="65" w:unhideWhenUsed="0"/>
+    <w:lsdException w:name="Medium List 2 Accent 4" w:semiHidden="0" w:uiPriority="66" w:unhideWhenUsed="0"/>
+    <w:lsdException w:name="Medium Grid 1 Accent 4" w:semiHidden="0" w:uiPriority="67" w:unhideWhenUsed="0"/>
+    <w:lsdException w:name="Medium Grid 2 Accent 4" w:semiHidden="0" w:uiPriority="68" w:unhideWhenUsed="0"/>
+    <w:lsdException w:name="Medium Grid 3 Accent 4" w:semiHidden="0" w:uiPriority="69" w:unhideWhenUsed="0"/>
+    <w:lsdException w:name="Dark List Accent 4" w:semiHidden="0" w:uiPriority="70" w:unhideWhenUsed="0"/>
+    <w:lsdException w:name="Colorful Shading Accent 4" w:semiHidden="0" w:uiPriority="71" w:unhideWhenUsed="0"/>
+    <w:lsdException w:name="Colorful List Accent 4" w:semiHidden="0" w:uiPriority="72" w:unhideWhenUsed="0"/>
+    <w:lsdException w:name="Colorful Grid Accent 4" w:semiHidden="0" w:uiPriority="73" w:unhideWhenUsed="0"/>
+    <w:lsdException w:name="Light Shading Accent 5" w:semiHidden="0" w:uiPriority="60" w:unhideWhenUsed="0"/>
+    <w:lsdException w:name="Light List Accent 5" w:semiHidden="0" w:uiPriority="61" w:unhideWhenUsed="0"/>
+    <w:lsdException w:name="Light Grid Accent 5" w:semiHidden="0" w:uiPriority="62" w:unhideWhenUsed="0"/>
+    <w:lsdException w:name="Medium Shading 1 Accent 5" w:semiHidden="0" w:uiPriority="63" w:unhideWhenUsed="0"/>
+    <w:lsdException w:name="Medium Shading 2 Accent 5" w:semiHidden="0" w:uiPriority="64" w:unhideWhenUsed="0"/>
+    <w:lsdException w:name="Medium List 1 Accent 5" w:semiHidden="0" w:uiPriority="65" w:unhideWhenUsed="0"/>
+    <w:lsdException w:name="Medium List 2 Accent 5" w:semiHidden="0" w:uiPriority="66" w:unhideWhenUsed="0"/>
+    <w:lsdException w:name="Medium Grid 1 Accent 5" w:semiHidden="0" w:uiPriority="67" w:unhideWhenUsed="0"/>
+    <w:lsdException w:name="Medium Grid 2 Accent 5" w:semiHidden="0" w:uiPriority="68" w:unhideWhenUsed="0"/>
+    <w:lsdException w:name="Medium Grid 3 Accent 5" w:semiHidden="0" w:uiPriority="69" w:unhideWhenUsed="0"/>
+    <w:lsdException w:name="Dark List Accent 5" w:semiHidden="0" w:uiPriority="70" w:unhideWhenUsed="0"/>
+    <w:lsdException w:name="Colorful Shading Accent 5" w:semiHidden="0" w:uiPriority="71" w:unhideWhenUsed="0"/>
+    <w:lsdException w:name="Colorful List Accent 5" w:semiHidden="0" w:uiPriority="72" w:unhideWhenUsed="0"/>
+    <w:lsdException w:name="Colorful Grid Accent 5" w:semiHidden="0" w:uiPriority="73" w:unhideWhenUsed="0"/>
+    <w:lsdException w:name="Light Shading Accent 6" w:semiHidden="0" w:uiPriority="60" w:unhideWhenUsed="0"/>
+    <w:lsdException w:name="Light List Accent 6" w:semiHidden="0" w:uiPriority="61" w:unhideWhenUsed="0"/>
+    <w:lsdException w:name="Light Grid Accent 6" w:semiHidden="0" w:uiPriority="62" w:unhideWhenUsed="0"/>
+    <w:lsdException w:name="Medium Shading 1 Accent 6" w:semiHidden="0" w:uiPriority="63" w:unhideWhenUsed="0"/>
+    <w:lsdException w:name="Medium Shading 2 Accent 6" w:semiHidden="0" w:uiPriority="64" w:unhideWhenUsed="0"/>
+    <w:lsdException w:name="Medium List 1 Accent 6" w:semiHidden="0" w:uiPriority="65" w:unhideWhenUsed="0"/>
+    <w:lsdException w:name="Medium List 2 Accent 6" w:semiHidden="0" w:uiPriority="66" w:unhideWhenUsed="0"/>
+    <w:lsdException w:name="Medium Grid 1 Accent 6" w:semiHidden="0" w:uiPriority="67" w:unhideWhenUsed="0"/>
+    <w:lsdException w:name="Medium Grid 2 Accent 6" w:semiHidden="0" w:uiPriority="68" w:unhideWhenUsed="0"/>
+    <w:lsdException w:name="Medium Grid 3 Accent 6" w:semiHidden="0" w:uiPriority="69" w:unhideWhenUsed="0"/>
+    <w:lsdException w:name="Dark List Accent 6" w:semiHidden="0" w:uiPriority="70" w:unhideWhenUsed="0"/>
+    <w:lsdException w:name="Colorful Shading Accent 6" w:semiHidden="0" w:uiPriority="71" w:unhideWhenUsed="0"/>
+    <w:lsdException w:name="Colorful List Accent 6" w:semiHidden="0" w:uiPriority="72" w:unhideWhenUsed="0"/>
+    <w:lsdException w:name="Colorful Grid Accent 6" w:semiHidden="0" w:uiPriority="73" w:unhideWhenUsed="0"/>
+    <w:lsdException w:name="Subtle Emphasis" w:semiHidden="0" w:uiPriority="19" w:unhideWhenUsed="0" w:qFormat="1"/>
+    <w:lsdException w:name="Intense Emphasis" w:semiHidden="0" w:uiPriority="21" w:unhideWhenUsed="0" w:qFormat="1"/>
+    <w:lsdException w:name="Subtle Reference" w:semiHidden="0" w:uiPriority="31" w:unhideWhenUsed="0" w:qFormat="1"/>
+    <w:lsdException w:name="Intense Reference" w:semiHidden="0" w:uiPriority="32" w:unhideWhenUsed="0" w:qFormat="1"/>
+    <w:lsdException w:name="Book Title" w:semiHidden="0" w:uiPriority="33" w:unhideWhenUsed="0" w:qFormat="1"/>
+    <w:lsdException w:name="Bibliography" w:uiPriority="37"/>
+    <w:lsdException w:name="TOC Heading" w:uiPriority="39" w:qFormat="1"/>
   </w:latentStyles>
-  <w:style w:type="paragraph" w:default="1" w:styleId="Normal">
+  <w:style w:type="paragraph" w:default="1" w:styleId="Standard">
     <w:name w:val="Normal"/>
     <w:qFormat/>
     <w:rsid w:val="00493F09"/>
   </w:style>
-  <w:style w:type="paragraph" w:styleId="Heading1">
+  <w:style w:type="paragraph" w:styleId="berschrift1">
     <w:name w:val="heading 1"/>
-    <w:basedOn w:val="Normal"/>
-    <w:next w:val="Normal"/>
-    <w:link w:val="Heading1Char"/>
+    <w:basedOn w:val="Standard"/>
+    <w:next w:val="Standard"/>
+    <w:link w:val="berschrift1Zchn"/>
     <w:uiPriority w:val="9"/>
     <w:qFormat/>
     <w:rsid w:val="00444C3F"/>
@@ -3260,11 +3377,11 @@
       <w:szCs w:val="32"/>
     </w:rPr>
   </w:style>
-  <w:style w:type="paragraph" w:styleId="Heading2">
+  <w:style w:type="paragraph" w:styleId="berschrift2">
     <w:name w:val="heading 2"/>
-    <w:basedOn w:val="Normal"/>
-    <w:next w:val="Normal"/>
-    <w:link w:val="Heading2Char"/>
+    <w:basedOn w:val="Standard"/>
+    <w:next w:val="Standard"/>
+    <w:link w:val="berschrift2Zchn"/>
     <w:uiPriority w:val="9"/>
     <w:unhideWhenUsed/>
     <w:qFormat/>
@@ -3282,17 +3399,18 @@
       <w:szCs w:val="26"/>
     </w:rPr>
   </w:style>
-  <w:style w:type="character" w:default="1" w:styleId="DefaultParagraphFont">
+  <w:style w:type="character" w:default="1" w:styleId="Absatz-Standardschriftart">
     <w:name w:val="Default Paragraph Font"/>
     <w:uiPriority w:val="1"/>
     <w:semiHidden/>
     <w:unhideWhenUsed/>
   </w:style>
-  <w:style w:type="table" w:default="1" w:styleId="TableNormal">
+  <w:style w:type="table" w:default="1" w:styleId="NormaleTabelle">
     <w:name w:val="Normal Table"/>
     <w:uiPriority w:val="99"/>
     <w:semiHidden/>
     <w:unhideWhenUsed/>
+    <w:qFormat/>
     <w:tblPr>
       <w:tblInd w:w="0" w:type="dxa"/>
       <w:tblCellMar>
@@ -3303,17 +3421,17 @@
       </w:tblCellMar>
     </w:tblPr>
   </w:style>
-  <w:style w:type="numbering" w:default="1" w:styleId="NoList">
+  <w:style w:type="numbering" w:default="1" w:styleId="KeineListe">
     <w:name w:val="No List"/>
     <w:uiPriority w:val="99"/>
     <w:semiHidden/>
     <w:unhideWhenUsed/>
   </w:style>
-  <w:style w:type="paragraph" w:styleId="Title">
+  <w:style w:type="paragraph" w:styleId="Titel">
     <w:name w:val="Title"/>
-    <w:basedOn w:val="Normal"/>
-    <w:next w:val="Normal"/>
-    <w:link w:val="TitleChar"/>
+    <w:basedOn w:val="Standard"/>
+    <w:next w:val="Standard"/>
+    <w:link w:val="TitelZchn"/>
     <w:uiPriority w:val="10"/>
     <w:qFormat/>
     <w:rsid w:val="00444C3F"/>
@@ -3329,10 +3447,10 @@
       <w:szCs w:val="56"/>
     </w:rPr>
   </w:style>
-  <w:style w:type="character" w:customStyle="1" w:styleId="TitleChar">
-    <w:name w:val="Title Char"/>
-    <w:basedOn w:val="DefaultParagraphFont"/>
-    <w:link w:val="Title"/>
+  <w:style w:type="character" w:customStyle="1" w:styleId="TitelZchn">
+    <w:name w:val="Titel Zchn"/>
+    <w:basedOn w:val="Absatz-Standardschriftart"/>
+    <w:link w:val="Titel"/>
     <w:uiPriority w:val="10"/>
     <w:rsid w:val="00444C3F"/>
     <w:rPr>
@@ -3343,10 +3461,10 @@
       <w:szCs w:val="56"/>
     </w:rPr>
   </w:style>
-  <w:style w:type="character" w:customStyle="1" w:styleId="Heading1Char">
-    <w:name w:val="Heading 1 Char"/>
-    <w:basedOn w:val="DefaultParagraphFont"/>
-    <w:link w:val="Heading1"/>
+  <w:style w:type="character" w:customStyle="1" w:styleId="berschrift1Zchn">
+    <w:name w:val="Überschrift 1 Zchn"/>
+    <w:basedOn w:val="Absatz-Standardschriftart"/>
+    <w:link w:val="berschrift1"/>
     <w:uiPriority w:val="9"/>
     <w:rsid w:val="00444C3F"/>
     <w:rPr>
@@ -3356,10 +3474,10 @@
       <w:szCs w:val="32"/>
     </w:rPr>
   </w:style>
-  <w:style w:type="character" w:customStyle="1" w:styleId="Heading2Char">
-    <w:name w:val="Heading 2 Char"/>
-    <w:basedOn w:val="DefaultParagraphFont"/>
-    <w:link w:val="Heading2"/>
+  <w:style w:type="character" w:customStyle="1" w:styleId="berschrift2Zchn">
+    <w:name w:val="Überschrift 2 Zchn"/>
+    <w:basedOn w:val="Absatz-Standardschriftart"/>
+    <w:link w:val="berschrift2"/>
     <w:uiPriority w:val="9"/>
     <w:rsid w:val="0098733A"/>
     <w:rPr>
@@ -3369,9 +3487,9 @@
       <w:szCs w:val="26"/>
     </w:rPr>
   </w:style>
-  <w:style w:type="paragraph" w:styleId="ListParagraph">
+  <w:style w:type="paragraph" w:styleId="Listenabsatz">
     <w:name w:val="List Paragraph"/>
-    <w:basedOn w:val="Normal"/>
+    <w:basedOn w:val="Standard"/>
     <w:uiPriority w:val="34"/>
     <w:qFormat/>
     <w:rsid w:val="004B2658"/>
@@ -3382,7 +3500,7 @@
   </w:style>
   <w:style w:type="character" w:styleId="Hyperlink">
     <w:name w:val="Hyperlink"/>
-    <w:basedOn w:val="DefaultParagraphFont"/>
+    <w:basedOn w:val="Absatz-Standardschriftart"/>
     <w:uiPriority w:val="99"/>
     <w:unhideWhenUsed/>
     <w:rsid w:val="00FD24E1"/>
@@ -3391,9 +3509,9 @@
       <w:u w:val="single"/>
     </w:rPr>
   </w:style>
-  <w:style w:type="character" w:styleId="CommentReference">
+  <w:style w:type="character" w:styleId="Kommentarzeichen">
     <w:name w:val="annotation reference"/>
-    <w:basedOn w:val="DefaultParagraphFont"/>
+    <w:basedOn w:val="Absatz-Standardschriftart"/>
     <w:uiPriority w:val="99"/>
     <w:semiHidden/>
     <w:unhideWhenUsed/>
@@ -3403,10 +3521,10 @@
       <w:szCs w:val="16"/>
     </w:rPr>
   </w:style>
-  <w:style w:type="paragraph" w:styleId="CommentText">
+  <w:style w:type="paragraph" w:styleId="Kommentartext">
     <w:name w:val="annotation text"/>
-    <w:basedOn w:val="Normal"/>
-    <w:link w:val="CommentTextChar"/>
+    <w:basedOn w:val="Standard"/>
+    <w:link w:val="KommentartextZchn"/>
     <w:uiPriority w:val="99"/>
     <w:semiHidden/>
     <w:unhideWhenUsed/>
@@ -3419,10 +3537,10 @@
       <w:szCs w:val="20"/>
     </w:rPr>
   </w:style>
-  <w:style w:type="character" w:customStyle="1" w:styleId="CommentTextChar">
-    <w:name w:val="Comment Text Char"/>
-    <w:basedOn w:val="DefaultParagraphFont"/>
-    <w:link w:val="CommentText"/>
+  <w:style w:type="character" w:customStyle="1" w:styleId="KommentartextZchn">
+    <w:name w:val="Kommentartext Zchn"/>
+    <w:basedOn w:val="Absatz-Standardschriftart"/>
+    <w:link w:val="Kommentartext"/>
     <w:uiPriority w:val="99"/>
     <w:semiHidden/>
     <w:rsid w:val="002400D8"/>
@@ -3431,11 +3549,11 @@
       <w:szCs w:val="20"/>
     </w:rPr>
   </w:style>
-  <w:style w:type="paragraph" w:styleId="CommentSubject">
+  <w:style w:type="paragraph" w:styleId="Kommentarthema">
     <w:name w:val="annotation subject"/>
-    <w:basedOn w:val="CommentText"/>
-    <w:next w:val="CommentText"/>
-    <w:link w:val="CommentSubjectChar"/>
+    <w:basedOn w:val="Kommentartext"/>
+    <w:next w:val="Kommentartext"/>
+    <w:link w:val="KommentarthemaZchn"/>
     <w:uiPriority w:val="99"/>
     <w:semiHidden/>
     <w:unhideWhenUsed/>
@@ -3445,10 +3563,10 @@
       <w:bCs/>
     </w:rPr>
   </w:style>
-  <w:style w:type="character" w:customStyle="1" w:styleId="CommentSubjectChar">
-    <w:name w:val="Comment Subject Char"/>
-    <w:basedOn w:val="CommentTextChar"/>
-    <w:link w:val="CommentSubject"/>
+  <w:style w:type="character" w:customStyle="1" w:styleId="KommentarthemaZchn">
+    <w:name w:val="Kommentarthema Zchn"/>
+    <w:basedOn w:val="KommentartextZchn"/>
+    <w:link w:val="Kommentarthema"/>
     <w:uiPriority w:val="99"/>
     <w:semiHidden/>
     <w:rsid w:val="002400D8"/>
@@ -3459,10 +3577,10 @@
       <w:szCs w:val="20"/>
     </w:rPr>
   </w:style>
-  <w:style w:type="paragraph" w:styleId="BalloonText">
+  <w:style w:type="paragraph" w:styleId="Sprechblasentext">
     <w:name w:val="Balloon Text"/>
-    <w:basedOn w:val="Normal"/>
-    <w:link w:val="BalloonTextChar"/>
+    <w:basedOn w:val="Standard"/>
+    <w:link w:val="SprechblasentextZchn"/>
     <w:uiPriority w:val="99"/>
     <w:semiHidden/>
     <w:unhideWhenUsed/>
@@ -3476,10 +3594,10 @@
       <w:szCs w:val="18"/>
     </w:rPr>
   </w:style>
-  <w:style w:type="character" w:customStyle="1" w:styleId="BalloonTextChar">
-    <w:name w:val="Balloon Text Char"/>
-    <w:basedOn w:val="DefaultParagraphFont"/>
-    <w:link w:val="BalloonText"/>
+  <w:style w:type="character" w:customStyle="1" w:styleId="SprechblasentextZchn">
+    <w:name w:val="Sprechblasentext Zchn"/>
+    <w:basedOn w:val="Absatz-Standardschriftart"/>
+    <w:link w:val="Sprechblasentext"/>
     <w:uiPriority w:val="99"/>
     <w:semiHidden/>
     <w:rsid w:val="002400D8"/>
@@ -3489,10 +3607,10 @@
       <w:szCs w:val="18"/>
     </w:rPr>
   </w:style>
-  <w:style w:type="paragraph" w:styleId="FootnoteText">
+  <w:style w:type="paragraph" w:styleId="Funotentext">
     <w:name w:val="footnote text"/>
-    <w:basedOn w:val="Normal"/>
-    <w:link w:val="FootnoteTextChar"/>
+    <w:basedOn w:val="Standard"/>
+    <w:link w:val="FunotentextZchn"/>
     <w:uiPriority w:val="99"/>
     <w:semiHidden/>
     <w:unhideWhenUsed/>
@@ -3505,10 +3623,10 @@
       <w:szCs w:val="20"/>
     </w:rPr>
   </w:style>
-  <w:style w:type="character" w:customStyle="1" w:styleId="FootnoteTextChar">
-    <w:name w:val="Footnote Text Char"/>
-    <w:basedOn w:val="DefaultParagraphFont"/>
-    <w:link w:val="FootnoteText"/>
+  <w:style w:type="character" w:customStyle="1" w:styleId="FunotentextZchn">
+    <w:name w:val="Fußnotentext Zchn"/>
+    <w:basedOn w:val="Absatz-Standardschriftart"/>
+    <w:link w:val="Funotentext"/>
     <w:uiPriority w:val="99"/>
     <w:semiHidden/>
     <w:rsid w:val="002400D8"/>
@@ -3517,9 +3635,9 @@
       <w:szCs w:val="20"/>
     </w:rPr>
   </w:style>
-  <w:style w:type="character" w:styleId="FootnoteReference">
+  <w:style w:type="character" w:styleId="Funotenzeichen">
     <w:name w:val="footnote reference"/>
-    <w:basedOn w:val="DefaultParagraphFont"/>
+    <w:basedOn w:val="Absatz-Standardschriftart"/>
     <w:uiPriority w:val="99"/>
     <w:semiHidden/>
     <w:unhideWhenUsed/>
@@ -3528,10 +3646,10 @@
       <w:vertAlign w:val="superscript"/>
     </w:rPr>
   </w:style>
-  <w:style w:type="paragraph" w:styleId="Caption">
+  <w:style w:type="paragraph" w:styleId="Beschriftung">
     <w:name w:val="caption"/>
-    <w:basedOn w:val="Normal"/>
-    <w:next w:val="Normal"/>
+    <w:basedOn w:val="Standard"/>
+    <w:next w:val="Standard"/>
     <w:uiPriority w:val="35"/>
     <w:unhideWhenUsed/>
     <w:qFormat/>
@@ -3547,9 +3665,9 @@
       <w:szCs w:val="18"/>
     </w:rPr>
   </w:style>
-  <w:style w:type="character" w:styleId="Emphasis">
+  <w:style w:type="character" w:styleId="Hervorhebung">
     <w:name w:val="Emphasis"/>
-    <w:basedOn w:val="DefaultParagraphFont"/>
+    <w:basedOn w:val="Absatz-Standardschriftart"/>
     <w:uiPriority w:val="20"/>
     <w:qFormat/>
     <w:rsid w:val="00CB24AB"/>
@@ -3558,10 +3676,10 @@
       <w:iCs/>
     </w:rPr>
   </w:style>
-  <w:style w:type="paragraph" w:styleId="Header">
+  <w:style w:type="paragraph" w:styleId="Kopfzeile">
     <w:name w:val="header"/>
-    <w:basedOn w:val="Normal"/>
-    <w:link w:val="HeaderChar"/>
+    <w:basedOn w:val="Standard"/>
+    <w:link w:val="KopfzeileZchn"/>
     <w:uiPriority w:val="99"/>
     <w:unhideWhenUsed/>
     <w:rsid w:val="002028DE"/>
@@ -3573,17 +3691,17 @@
       <w:spacing w:after="0" w:line="240" w:lineRule="auto"/>
     </w:pPr>
   </w:style>
-  <w:style w:type="character" w:customStyle="1" w:styleId="HeaderChar">
-    <w:name w:val="Header Char"/>
-    <w:basedOn w:val="DefaultParagraphFont"/>
-    <w:link w:val="Header"/>
+  <w:style w:type="character" w:customStyle="1" w:styleId="KopfzeileZchn">
+    <w:name w:val="Kopfzeile Zchn"/>
+    <w:basedOn w:val="Absatz-Standardschriftart"/>
+    <w:link w:val="Kopfzeile"/>
     <w:uiPriority w:val="99"/>
     <w:rsid w:val="002028DE"/>
   </w:style>
-  <w:style w:type="paragraph" w:styleId="Footer">
+  <w:style w:type="paragraph" w:styleId="Fuzeile">
     <w:name w:val="footer"/>
-    <w:basedOn w:val="Normal"/>
-    <w:link w:val="FooterChar"/>
+    <w:basedOn w:val="Standard"/>
+    <w:link w:val="FuzeileZchn"/>
     <w:uiPriority w:val="99"/>
     <w:unhideWhenUsed/>
     <w:rsid w:val="002028DE"/>
@@ -3595,10 +3713,10 @@
       <w:spacing w:after="0" w:line="240" w:lineRule="auto"/>
     </w:pPr>
   </w:style>
-  <w:style w:type="character" w:customStyle="1" w:styleId="FooterChar">
-    <w:name w:val="Footer Char"/>
-    <w:basedOn w:val="DefaultParagraphFont"/>
-    <w:link w:val="Footer"/>
+  <w:style w:type="character" w:customStyle="1" w:styleId="FuzeileZchn">
+    <w:name w:val="Fußzeile Zchn"/>
+    <w:basedOn w:val="Absatz-Standardschriftart"/>
+    <w:link w:val="Fuzeile"/>
     <w:uiPriority w:val="99"/>
     <w:rsid w:val="002028DE"/>
   </w:style>
@@ -3606,18 +3724,9 @@
 </file>
 
 <file path=word/charts/chart1.xml><?xml version="1.0" encoding="utf-8"?>
-<c:chartSpace xmlns:c="http://schemas.openxmlformats.org/drawingml/2006/chart" xmlns:a="http://schemas.openxmlformats.org/drawingml/2006/main" xmlns:r="http://schemas.openxmlformats.org/officeDocument/2006/relationships" xmlns:c16r2="http://schemas.microsoft.com/office/drawing/2015/06/chart">
-  <c:date1904 val="0"/>
-  <c:lang val="en-US"/>
-  <c:roundedCorners val="0"/>
-  <mc:AlternateContent xmlns:mc="http://schemas.openxmlformats.org/markup-compatibility/2006">
-    <mc:Choice xmlns:c14="http://schemas.microsoft.com/office/drawing/2007/8/2/chart" Requires="c14">
-      <c14:style val="102"/>
-    </mc:Choice>
-    <mc:Fallback>
-      <c:style val="2"/>
-    </mc:Fallback>
-  </mc:AlternateContent>
+<c:chartSpace xmlns:c="http://schemas.openxmlformats.org/drawingml/2006/chart" xmlns:a="http://schemas.openxmlformats.org/drawingml/2006/main" xmlns:r="http://schemas.openxmlformats.org/officeDocument/2006/relationships">
+  <c:date1904 val="1"/>
+  <c:lang val="de-DE"/>
   <c:chart>
     <c:title>
       <c:tx>
@@ -3645,7 +3754,6 @@
           </a:p>
         </c:rich>
       </c:tx>
-      <c:overlay val="0"/>
       <c:spPr>
         <a:noFill/>
         <a:ln>
@@ -3654,13 +3762,11 @@
         <a:effectLst/>
       </c:spPr>
     </c:title>
-    <c:autoTitleDeleted val="0"/>
     <c:plotArea>
       <c:layout/>
       <c:barChart>
         <c:barDir val="bar"/>
         <c:grouping val="clustered"/>
-        <c:varyColors val="0"/>
         <c:ser>
           <c:idx val="0"/>
           <c:order val="0"/>
@@ -3684,7 +3790,6 @@
             </a:ln>
             <a:effectLst/>
           </c:spPr>
-          <c:invertIfNegative val="0"/>
           <c:cat>
             <c:strRef>
               <c:f>Sheet1!$A$2:$A$5</c:f>
@@ -3726,34 +3831,24 @@
               </c:numCache>
             </c:numRef>
           </c:val>
-          <c:extLst>
+          <c:extLst xmlns:c16r2="http://schemas.microsoft.com/office/drawing/2015/06/chart">
             <c:ext xmlns:c16="http://schemas.microsoft.com/office/drawing/2014/chart" uri="{C3380CC4-5D6E-409C-BE32-E72D297353CC}">
               <c16:uniqueId val="{00000000-CD0E-4955-8A52-D1B85EE5E3DD}"/>
             </c:ext>
           </c:extLst>
         </c:ser>
-        <c:dLbls>
-          <c:showLegendKey val="0"/>
-          <c:showVal val="0"/>
-          <c:showCatName val="0"/>
-          <c:showSerName val="0"/>
-          <c:showPercent val="0"/>
-          <c:showBubbleSize val="0"/>
-        </c:dLbls>
         <c:gapWidth val="182"/>
-        <c:axId val="84660992"/>
-        <c:axId val="84662528"/>
+        <c:axId val="56556160"/>
+        <c:axId val="59883904"/>
       </c:barChart>
       <c:catAx>
-        <c:axId val="84660992"/>
+        <c:axId val="56556160"/>
         <c:scaling>
           <c:orientation val="minMax"/>
         </c:scaling>
-        <c:delete val="0"/>
         <c:axPos val="l"/>
         <c:numFmt formatCode="General" sourceLinked="1"/>
         <c:majorTickMark val="none"/>
-        <c:minorTickMark val="none"/>
         <c:tickLblPos val="nextTo"/>
         <c:spPr>
           <a:noFill/>
@@ -3788,19 +3883,17 @@
             <a:endParaRPr lang="de-DE"/>
           </a:p>
         </c:txPr>
-        <c:crossAx val="84662528"/>
+        <c:crossAx val="59883904"/>
         <c:crosses val="autoZero"/>
         <c:auto val="1"/>
         <c:lblAlgn val="ctr"/>
         <c:lblOffset val="100"/>
-        <c:noMultiLvlLbl val="0"/>
       </c:catAx>
       <c:valAx>
-        <c:axId val="84662528"/>
+        <c:axId val="59883904"/>
         <c:scaling>
           <c:orientation val="minMax"/>
         </c:scaling>
-        <c:delete val="0"/>
         <c:axPos val="b"/>
         <c:majorGridlines>
           <c:spPr>
@@ -3818,7 +3911,6 @@
         </c:majorGridlines>
         <c:numFmt formatCode="General" sourceLinked="1"/>
         <c:majorTickMark val="none"/>
-        <c:minorTickMark val="none"/>
         <c:tickLblPos val="nextTo"/>
         <c:spPr>
           <a:noFill/>
@@ -3847,7 +3939,7 @@
             <a:endParaRPr lang="de-DE"/>
           </a:p>
         </c:txPr>
-        <c:crossAx val="84660992"/>
+        <c:crossAx val="56556160"/>
         <c:crosses val="autoZero"/>
         <c:crossBetween val="between"/>
       </c:valAx>
@@ -3861,7 +3953,6 @@
     </c:plotArea>
     <c:plotVisOnly val="1"/>
     <c:dispBlanksAs val="gap"/>
-    <c:showDLblsOverMax val="0"/>
   </c:chart>
   <c:spPr>
     <a:solidFill>
@@ -3888,9 +3979,7 @@
       <a:endParaRPr lang="de-DE"/>
     </a:p>
   </c:txPr>
-  <c:externalData r:id="rId1">
-    <c:autoUpdate val="0"/>
-  </c:externalData>
+  <c:externalData r:id="rId1"/>
 </c:chartSpace>
 </file>
 
@@ -4149,7 +4238,7 @@
   <a:extraClrSchemeLst/>
   <a:extLst>
     <a:ext uri="{05A4C25C-085E-4340-85A3-A5531E510DB2}">
-      <thm15:themeFamily xmlns:thm15="http://schemas.microsoft.com/office/thememl/2012/main" name="Office Theme" id="{62F939B6-93AF-4DB8-9C6B-D6C7DFDC589F}" vid="{4A3C46E8-61CC-4603-A589-7422A47A8E4A}"/>
+      <thm15:themeFamily xmlns:thm15="http://schemas.microsoft.com/office/thememl/2012/main" xmlns="" name="Office Theme" id="{62F939B6-93AF-4DB8-9C6B-D6C7DFDC589F}" vid="{4A3C46E8-61CC-4603-A589-7422A47A8E4A}"/>
     </a:ext>
   </a:extLst>
 </a:theme>

</xml_diff>